<commit_message>
More practice with pointers
</commit_message>
<xml_diff>
--- a/c-training.docx
+++ b/c-training.docx
@@ -5480,17 +5480,7 @@
           <w:sz w:val="24"/>
           <w:szCs w:val="24"/>
         </w:rPr>
-        <w:t xml:space="preserve">   </w:t>
-      </w:r>
-      <w:r>
-        <w:rPr>
-          <w:rFonts w:ascii="Consolas" w:hAnsi="Consolas" w:cs="Consolas"/>
-          <w:color w:val="273239"/>
-          <w:spacing w:val="2"/>
-          <w:sz w:val="24"/>
-          <w:szCs w:val="24"/>
-        </w:rPr>
-        <w:t xml:space="preserve">number ^ (1 &lt;&lt; </w:t>
+        <w:t xml:space="preserve">   number ^ (1 &lt;&lt; </w:t>
       </w:r>
       <w:proofErr w:type="spellStart"/>
       <w:r>
@@ -5926,16 +5916,1891 @@
     <w:p>
       <w:pPr>
         <w:rPr>
-          <w:rFonts w:ascii="Nunito" w:hAnsi="Nunito"/>
-          <w:color w:val="273239"/>
-          <w:spacing w:val="2"/>
-          <w:sz w:val="26"/>
-          <w:szCs w:val="26"/>
-          <w:shd w:val="clear" w:color="auto" w:fill="F9F9F9"/>
-        </w:rPr>
-      </w:pPr>
-    </w:p>
-    <w:p/>
+          <w:rFonts w:cstheme="minorHAnsi"/>
+          <w:b/>
+          <w:bCs/>
+          <w:color w:val="000000" w:themeColor="text1"/>
+          <w:spacing w:val="2"/>
+          <w:shd w:val="clear" w:color="auto" w:fill="F9F9F9"/>
+        </w:rPr>
+      </w:pPr>
+      <w:r>
+        <w:rPr>
+          <w:rFonts w:cstheme="minorHAnsi"/>
+          <w:b/>
+          <w:bCs/>
+          <w:color w:val="000000" w:themeColor="text1"/>
+          <w:spacing w:val="2"/>
+          <w:shd w:val="clear" w:color="auto" w:fill="F9F9F9"/>
+        </w:rPr>
+        <w:t>Stack memory</w:t>
+      </w:r>
+    </w:p>
+    <w:p>
+      <w:pPr>
+        <w:numPr>
+          <w:ilvl w:val="0"/>
+          <w:numId w:val="13"/>
+        </w:numPr>
+        <w:rPr>
+          <w:rFonts w:cstheme="minorHAnsi"/>
+          <w:color w:val="000000" w:themeColor="text1"/>
+          <w:spacing w:val="2"/>
+          <w:shd w:val="clear" w:color="auto" w:fill="F9F9F9"/>
+        </w:rPr>
+      </w:pPr>
+      <w:r>
+        <w:rPr>
+          <w:rFonts w:cstheme="minorHAnsi"/>
+          <w:color w:val="000000" w:themeColor="text1"/>
+          <w:spacing w:val="2"/>
+          <w:shd w:val="clear" w:color="auto" w:fill="F9F9F9"/>
+        </w:rPr>
+        <w:t xml:space="preserve">Stack memory could be considered the “default” memory as in most of the time you will be using the stack for your </w:t>
+      </w:r>
+      <w:proofErr w:type="gramStart"/>
+      <w:r>
+        <w:rPr>
+          <w:rFonts w:cstheme="minorHAnsi"/>
+          <w:color w:val="000000" w:themeColor="text1"/>
+          <w:spacing w:val="2"/>
+          <w:shd w:val="clear" w:color="auto" w:fill="F9F9F9"/>
+        </w:rPr>
+        <w:t>variables</w:t>
+      </w:r>
+      <w:proofErr w:type="gramEnd"/>
+    </w:p>
+    <w:p>
+      <w:pPr>
+        <w:numPr>
+          <w:ilvl w:val="0"/>
+          <w:numId w:val="13"/>
+        </w:numPr>
+        <w:rPr>
+          <w:rFonts w:cstheme="minorHAnsi"/>
+          <w:color w:val="000000" w:themeColor="text1"/>
+          <w:spacing w:val="2"/>
+          <w:shd w:val="clear" w:color="auto" w:fill="F9F9F9"/>
+        </w:rPr>
+      </w:pPr>
+      <w:r>
+        <w:rPr>
+          <w:rFonts w:cstheme="minorHAnsi"/>
+          <w:color w:val="000000" w:themeColor="text1"/>
+          <w:spacing w:val="2"/>
+          <w:shd w:val="clear" w:color="auto" w:fill="F9F9F9"/>
+        </w:rPr>
+        <w:t xml:space="preserve">A stack is a linear data structure – with faster access than heap </w:t>
+      </w:r>
+      <w:proofErr w:type="gramStart"/>
+      <w:r>
+        <w:rPr>
+          <w:rFonts w:cstheme="minorHAnsi"/>
+          <w:color w:val="000000" w:themeColor="text1"/>
+          <w:spacing w:val="2"/>
+          <w:shd w:val="clear" w:color="auto" w:fill="F9F9F9"/>
+        </w:rPr>
+        <w:t>memory</w:t>
+      </w:r>
+      <w:proofErr w:type="gramEnd"/>
+    </w:p>
+    <w:p>
+      <w:pPr>
+        <w:numPr>
+          <w:ilvl w:val="0"/>
+          <w:numId w:val="13"/>
+        </w:numPr>
+        <w:rPr>
+          <w:rFonts w:cstheme="minorHAnsi"/>
+          <w:color w:val="000000" w:themeColor="text1"/>
+          <w:spacing w:val="2"/>
+          <w:shd w:val="clear" w:color="auto" w:fill="F9F9F9"/>
+        </w:rPr>
+      </w:pPr>
+      <w:r>
+        <w:rPr>
+          <w:rFonts w:cstheme="minorHAnsi"/>
+          <w:color w:val="000000" w:themeColor="text1"/>
+          <w:spacing w:val="2"/>
+          <w:shd w:val="clear" w:color="auto" w:fill="F9F9F9"/>
+        </w:rPr>
+        <w:t xml:space="preserve">The amount of memory for a variable cannot be resized and is fixed from compile </w:t>
+      </w:r>
+      <w:proofErr w:type="gramStart"/>
+      <w:r>
+        <w:rPr>
+          <w:rFonts w:cstheme="minorHAnsi"/>
+          <w:color w:val="000000" w:themeColor="text1"/>
+          <w:spacing w:val="2"/>
+          <w:shd w:val="clear" w:color="auto" w:fill="F9F9F9"/>
+        </w:rPr>
+        <w:t>time</w:t>
+      </w:r>
+      <w:proofErr w:type="gramEnd"/>
+    </w:p>
+    <w:p>
+      <w:pPr>
+        <w:numPr>
+          <w:ilvl w:val="0"/>
+          <w:numId w:val="13"/>
+        </w:numPr>
+        <w:rPr>
+          <w:rFonts w:cstheme="minorHAnsi"/>
+          <w:color w:val="000000" w:themeColor="text1"/>
+          <w:spacing w:val="2"/>
+          <w:shd w:val="clear" w:color="auto" w:fill="F9F9F9"/>
+        </w:rPr>
+      </w:pPr>
+      <w:r>
+        <w:rPr>
+          <w:rFonts w:cstheme="minorHAnsi"/>
+          <w:color w:val="000000" w:themeColor="text1"/>
+          <w:spacing w:val="2"/>
+          <w:shd w:val="clear" w:color="auto" w:fill="F9F9F9"/>
+          <w:lang w:val="en-US"/>
+        </w:rPr>
+        <w:t xml:space="preserve">Any allocation/deallocation is done for you, based on variable </w:t>
+      </w:r>
+      <w:proofErr w:type="gramStart"/>
+      <w:r>
+        <w:rPr>
+          <w:rFonts w:cstheme="minorHAnsi"/>
+          <w:color w:val="000000" w:themeColor="text1"/>
+          <w:spacing w:val="2"/>
+          <w:shd w:val="clear" w:color="auto" w:fill="F9F9F9"/>
+          <w:lang w:val="en-US"/>
+        </w:rPr>
+        <w:t>scope</w:t>
+      </w:r>
+      <w:proofErr w:type="gramEnd"/>
+    </w:p>
+    <w:p>
+      <w:pPr>
+        <w:numPr>
+          <w:ilvl w:val="0"/>
+          <w:numId w:val="13"/>
+        </w:numPr>
+        <w:rPr>
+          <w:rFonts w:cstheme="minorHAnsi"/>
+          <w:color w:val="000000" w:themeColor="text1"/>
+          <w:spacing w:val="2"/>
+          <w:shd w:val="clear" w:color="auto" w:fill="F9F9F9"/>
+        </w:rPr>
+      </w:pPr>
+      <w:r>
+        <w:rPr>
+          <w:rFonts w:cstheme="minorHAnsi"/>
+          <w:color w:val="000000" w:themeColor="text1"/>
+          <w:spacing w:val="2"/>
+          <w:shd w:val="clear" w:color="auto" w:fill="F9F9F9"/>
+        </w:rPr>
+        <w:t xml:space="preserve">Once scope is lost, the variable name and its space are </w:t>
+      </w:r>
+      <w:proofErr w:type="gramStart"/>
+      <w:r>
+        <w:rPr>
+          <w:rFonts w:cstheme="minorHAnsi"/>
+          <w:color w:val="000000" w:themeColor="text1"/>
+          <w:spacing w:val="2"/>
+          <w:shd w:val="clear" w:color="auto" w:fill="F9F9F9"/>
+        </w:rPr>
+        <w:t>gone</w:t>
+      </w:r>
+      <w:proofErr w:type="gramEnd"/>
+    </w:p>
+    <w:p>
+      <w:pPr>
+        <w:numPr>
+          <w:ilvl w:val="1"/>
+          <w:numId w:val="13"/>
+        </w:numPr>
+        <w:rPr>
+          <w:rFonts w:cstheme="minorHAnsi"/>
+          <w:color w:val="000000" w:themeColor="text1"/>
+          <w:spacing w:val="2"/>
+          <w:shd w:val="clear" w:color="auto" w:fill="F9F9F9"/>
+        </w:rPr>
+      </w:pPr>
+      <w:r>
+        <w:rPr>
+          <w:rFonts w:cstheme="minorHAnsi"/>
+          <w:color w:val="000000" w:themeColor="text1"/>
+          <w:spacing w:val="2"/>
+          <w:shd w:val="clear" w:color="auto" w:fill="F9F9F9"/>
+        </w:rPr>
+        <w:t xml:space="preserve">this happens implicitly – the user has no control over </w:t>
+      </w:r>
+      <w:proofErr w:type="gramStart"/>
+      <w:r>
+        <w:rPr>
+          <w:rFonts w:cstheme="minorHAnsi"/>
+          <w:color w:val="000000" w:themeColor="text1"/>
+          <w:spacing w:val="2"/>
+          <w:shd w:val="clear" w:color="auto" w:fill="F9F9F9"/>
+        </w:rPr>
+        <w:t>it</w:t>
+      </w:r>
+      <w:proofErr w:type="gramEnd"/>
+    </w:p>
+    <w:p>
+      <w:pPr>
+        <w:numPr>
+          <w:ilvl w:val="0"/>
+          <w:numId w:val="13"/>
+        </w:numPr>
+        <w:rPr>
+          <w:rFonts w:cstheme="minorHAnsi"/>
+          <w:color w:val="000000" w:themeColor="text1"/>
+          <w:spacing w:val="2"/>
+          <w:shd w:val="clear" w:color="auto" w:fill="F9F9F9"/>
+        </w:rPr>
+      </w:pPr>
+      <w:proofErr w:type="gramStart"/>
+      <w:r>
+        <w:rPr>
+          <w:rFonts w:cstheme="minorHAnsi"/>
+          <w:color w:val="000000" w:themeColor="text1"/>
+          <w:spacing w:val="2"/>
+          <w:shd w:val="clear" w:color="auto" w:fill="F9F9F9"/>
+        </w:rPr>
+        <w:t>All of</w:t>
+      </w:r>
+      <w:proofErr w:type="gramEnd"/>
+      <w:r>
+        <w:rPr>
+          <w:rFonts w:cstheme="minorHAnsi"/>
+          <w:color w:val="000000" w:themeColor="text1"/>
+          <w:spacing w:val="2"/>
+          <w:shd w:val="clear" w:color="auto" w:fill="F9F9F9"/>
+        </w:rPr>
+        <w:t xml:space="preserve"> the</w:t>
+      </w:r>
+      <w:r>
+        <w:rPr>
+          <w:rFonts w:cstheme="minorHAnsi"/>
+          <w:color w:val="000000" w:themeColor="text1"/>
+          <w:spacing w:val="2"/>
+          <w:shd w:val="clear" w:color="auto" w:fill="F9F9F9"/>
+        </w:rPr>
+        <w:t xml:space="preserve"> variables inside the function</w:t>
+      </w:r>
+      <w:r>
+        <w:rPr>
+          <w:rFonts w:cstheme="minorHAnsi"/>
+          <w:color w:val="000000" w:themeColor="text1"/>
+          <w:spacing w:val="2"/>
+          <w:shd w:val="clear" w:color="auto" w:fill="F9F9F9"/>
+        </w:rPr>
+        <w:t xml:space="preserve"> following will be stored on the stack</w:t>
+      </w:r>
+      <w:r>
+        <w:rPr>
+          <w:rFonts w:cstheme="minorHAnsi"/>
+          <w:color w:val="000000" w:themeColor="text1"/>
+          <w:spacing w:val="2"/>
+          <w:shd w:val="clear" w:color="auto" w:fill="F9F9F9"/>
+        </w:rPr>
+        <w:t>:</w:t>
+      </w:r>
+    </w:p>
+    <w:p>
+      <w:pPr>
+        <w:ind w:left="720"/>
+        <w:rPr>
+          <w:rFonts w:cstheme="minorHAnsi"/>
+          <w:color w:val="000000" w:themeColor="text1"/>
+          <w:spacing w:val="2"/>
+          <w:shd w:val="clear" w:color="auto" w:fill="F9F9F9"/>
+        </w:rPr>
+      </w:pPr>
+      <w:r>
+        <w:rPr>
+          <w:rFonts w:cstheme="minorHAnsi"/>
+          <w:color w:val="000000" w:themeColor="text1"/>
+          <w:spacing w:val="2"/>
+          <w:shd w:val="clear" w:color="auto" w:fill="F9F9F9"/>
+        </w:rPr>
+        <w:t>Int main (void) {</w:t>
+      </w:r>
+    </w:p>
+    <w:p>
+      <w:pPr>
+        <w:ind w:left="1440"/>
+        <w:rPr>
+          <w:rFonts w:cstheme="minorHAnsi"/>
+          <w:color w:val="000000" w:themeColor="text1"/>
+          <w:spacing w:val="2"/>
+          <w:shd w:val="clear" w:color="auto" w:fill="F9F9F9"/>
+        </w:rPr>
+      </w:pPr>
+      <w:r>
+        <w:rPr>
+          <w:rFonts w:cstheme="minorHAnsi"/>
+          <w:color w:val="000000" w:themeColor="text1"/>
+          <w:spacing w:val="2"/>
+          <w:shd w:val="clear" w:color="auto" w:fill="F9F9F9"/>
+        </w:rPr>
+        <w:t xml:space="preserve">int </w:t>
+      </w:r>
+      <w:proofErr w:type="gramStart"/>
+      <w:r>
+        <w:rPr>
+          <w:rFonts w:cstheme="minorHAnsi"/>
+          <w:color w:val="000000" w:themeColor="text1"/>
+          <w:spacing w:val="2"/>
+          <w:shd w:val="clear" w:color="auto" w:fill="F9F9F9"/>
+        </w:rPr>
+        <w:t>i32x;</w:t>
+      </w:r>
+      <w:proofErr w:type="gramEnd"/>
+    </w:p>
+    <w:p>
+      <w:pPr>
+        <w:ind w:left="1440"/>
+        <w:rPr>
+          <w:rFonts w:cstheme="minorHAnsi"/>
+          <w:color w:val="000000" w:themeColor="text1"/>
+          <w:spacing w:val="2"/>
+          <w:shd w:val="clear" w:color="auto" w:fill="F9F9F9"/>
+        </w:rPr>
+      </w:pPr>
+      <w:r>
+        <w:rPr>
+          <w:rFonts w:cstheme="minorHAnsi"/>
+          <w:color w:val="000000" w:themeColor="text1"/>
+          <w:spacing w:val="2"/>
+          <w:shd w:val="clear" w:color="auto" w:fill="F9F9F9"/>
+        </w:rPr>
+        <w:t xml:space="preserve">unsigned char u8y = </w:t>
+      </w:r>
+      <w:proofErr w:type="gramStart"/>
+      <w:r>
+        <w:rPr>
+          <w:rFonts w:cstheme="minorHAnsi"/>
+          <w:color w:val="000000" w:themeColor="text1"/>
+          <w:spacing w:val="2"/>
+          <w:shd w:val="clear" w:color="auto" w:fill="F9F9F9"/>
+        </w:rPr>
+        <w:t>245;</w:t>
+      </w:r>
+      <w:proofErr w:type="gramEnd"/>
+    </w:p>
+    <w:p>
+      <w:pPr>
+        <w:ind w:left="1440"/>
+        <w:rPr>
+          <w:rFonts w:cstheme="minorHAnsi"/>
+          <w:color w:val="000000" w:themeColor="text1"/>
+          <w:spacing w:val="2"/>
+          <w:shd w:val="clear" w:color="auto" w:fill="F9F9F9"/>
+        </w:rPr>
+      </w:pPr>
+      <w:r>
+        <w:rPr>
+          <w:rFonts w:cstheme="minorHAnsi"/>
+          <w:color w:val="000000" w:themeColor="text1"/>
+          <w:spacing w:val="2"/>
+          <w:shd w:val="clear" w:color="auto" w:fill="F9F9F9"/>
+        </w:rPr>
+        <w:t>short i16</w:t>
+      </w:r>
+      <w:proofErr w:type="gramStart"/>
+      <w:r>
+        <w:rPr>
+          <w:rFonts w:cstheme="minorHAnsi"/>
+          <w:color w:val="000000" w:themeColor="text1"/>
+          <w:spacing w:val="2"/>
+          <w:shd w:val="clear" w:color="auto" w:fill="F9F9F9"/>
+        </w:rPr>
+        <w:t>arr[</w:t>
+      </w:r>
+      <w:proofErr w:type="gramEnd"/>
+      <w:r>
+        <w:rPr>
+          <w:rFonts w:cstheme="minorHAnsi"/>
+          <w:color w:val="000000" w:themeColor="text1"/>
+          <w:spacing w:val="2"/>
+          <w:shd w:val="clear" w:color="auto" w:fill="F9F9F9"/>
+        </w:rPr>
+        <w:t>5] = {0};</w:t>
+      </w:r>
+    </w:p>
+    <w:p>
+      <w:pPr>
+        <w:ind w:left="1440"/>
+        <w:rPr>
+          <w:rFonts w:cstheme="minorHAnsi"/>
+          <w:color w:val="000000" w:themeColor="text1"/>
+          <w:spacing w:val="2"/>
+          <w:shd w:val="clear" w:color="auto" w:fill="F9F9F9"/>
+        </w:rPr>
+      </w:pPr>
+      <w:r>
+        <w:rPr>
+          <w:rFonts w:cstheme="minorHAnsi"/>
+          <w:color w:val="000000" w:themeColor="text1"/>
+          <w:spacing w:val="2"/>
+          <w:shd w:val="clear" w:color="auto" w:fill="F9F9F9"/>
+        </w:rPr>
+        <w:t xml:space="preserve">char </w:t>
+      </w:r>
+      <w:proofErr w:type="spellStart"/>
+      <w:proofErr w:type="gramStart"/>
+      <w:r>
+        <w:rPr>
+          <w:rFonts w:cstheme="minorHAnsi"/>
+          <w:color w:val="000000" w:themeColor="text1"/>
+          <w:spacing w:val="2"/>
+          <w:shd w:val="clear" w:color="auto" w:fill="F9F9F9"/>
+        </w:rPr>
+        <w:t>stackString</w:t>
+      </w:r>
+      <w:proofErr w:type="spellEnd"/>
+      <w:r>
+        <w:rPr>
+          <w:rFonts w:cstheme="minorHAnsi"/>
+          <w:color w:val="000000" w:themeColor="text1"/>
+          <w:spacing w:val="2"/>
+          <w:shd w:val="clear" w:color="auto" w:fill="F9F9F9"/>
+        </w:rPr>
+        <w:t>[</w:t>
+      </w:r>
+      <w:proofErr w:type="gramEnd"/>
+      <w:r>
+        <w:rPr>
+          <w:rFonts w:cstheme="minorHAnsi"/>
+          <w:color w:val="000000" w:themeColor="text1"/>
+          <w:spacing w:val="2"/>
+          <w:shd w:val="clear" w:color="auto" w:fill="F9F9F9"/>
+        </w:rPr>
+        <w:t>] = “On the stack”;</w:t>
+      </w:r>
+    </w:p>
+    <w:p>
+      <w:pPr>
+        <w:ind w:left="720" w:firstLine="720"/>
+        <w:rPr>
+          <w:rFonts w:cstheme="minorHAnsi"/>
+          <w:color w:val="000000" w:themeColor="text1"/>
+          <w:spacing w:val="2"/>
+          <w:shd w:val="clear" w:color="auto" w:fill="F9F9F9"/>
+        </w:rPr>
+      </w:pPr>
+      <w:r>
+        <w:rPr>
+          <w:rFonts w:cstheme="minorHAnsi"/>
+          <w:color w:val="000000" w:themeColor="text1"/>
+          <w:spacing w:val="2"/>
+          <w:shd w:val="clear" w:color="auto" w:fill="F9F9F9"/>
+        </w:rPr>
+        <w:t xml:space="preserve">return </w:t>
+      </w:r>
+      <w:proofErr w:type="gramStart"/>
+      <w:r>
+        <w:rPr>
+          <w:rFonts w:cstheme="minorHAnsi"/>
+          <w:color w:val="000000" w:themeColor="text1"/>
+          <w:spacing w:val="2"/>
+          <w:shd w:val="clear" w:color="auto" w:fill="F9F9F9"/>
+        </w:rPr>
+        <w:t>0;</w:t>
+      </w:r>
+      <w:proofErr w:type="gramEnd"/>
+    </w:p>
+    <w:p>
+      <w:pPr>
+        <w:ind w:firstLine="720"/>
+        <w:rPr>
+          <w:rFonts w:cstheme="minorHAnsi"/>
+          <w:color w:val="000000" w:themeColor="text1"/>
+          <w:spacing w:val="2"/>
+          <w:shd w:val="clear" w:color="auto" w:fill="F9F9F9"/>
+        </w:rPr>
+      </w:pPr>
+      <w:r>
+        <w:rPr>
+          <w:rFonts w:cstheme="minorHAnsi"/>
+          <w:color w:val="000000" w:themeColor="text1"/>
+          <w:spacing w:val="2"/>
+          <w:shd w:val="clear" w:color="auto" w:fill="F9F9F9"/>
+        </w:rPr>
+        <w:t>}</w:t>
+      </w:r>
+    </w:p>
+    <w:p>
+      <w:pPr>
+        <w:ind w:left="720"/>
+        <w:rPr>
+          <w:rFonts w:cstheme="minorHAnsi"/>
+          <w:color w:val="000000" w:themeColor="text1"/>
+          <w:spacing w:val="2"/>
+          <w:shd w:val="clear" w:color="auto" w:fill="F9F9F9"/>
+        </w:rPr>
+      </w:pPr>
+    </w:p>
+    <w:p>
+      <w:pPr>
+        <w:rPr>
+          <w:rFonts w:cstheme="minorHAnsi"/>
+          <w:b/>
+          <w:bCs/>
+          <w:color w:val="000000" w:themeColor="text1"/>
+          <w:spacing w:val="2"/>
+          <w:shd w:val="clear" w:color="auto" w:fill="F9F9F9"/>
+        </w:rPr>
+      </w:pPr>
+      <w:r>
+        <w:rPr>
+          <w:rFonts w:cstheme="minorHAnsi"/>
+          <w:b/>
+          <w:bCs/>
+          <w:color w:val="000000" w:themeColor="text1"/>
+          <w:spacing w:val="2"/>
+          <w:shd w:val="clear" w:color="auto" w:fill="F9F9F9"/>
+        </w:rPr>
+        <w:lastRenderedPageBreak/>
+        <w:t>Heap memory</w:t>
+      </w:r>
+    </w:p>
+    <w:p>
+      <w:pPr>
+        <w:numPr>
+          <w:ilvl w:val="0"/>
+          <w:numId w:val="14"/>
+        </w:numPr>
+        <w:rPr>
+          <w:rFonts w:cstheme="minorHAnsi"/>
+          <w:color w:val="000000" w:themeColor="text1"/>
+          <w:spacing w:val="2"/>
+          <w:shd w:val="clear" w:color="auto" w:fill="F9F9F9"/>
+        </w:rPr>
+      </w:pPr>
+      <w:r>
+        <w:rPr>
+          <w:rFonts w:cstheme="minorHAnsi"/>
+          <w:color w:val="000000" w:themeColor="text1"/>
+          <w:spacing w:val="2"/>
+          <w:shd w:val="clear" w:color="auto" w:fill="F9F9F9"/>
+        </w:rPr>
+        <w:t xml:space="preserve">Heap memory is useful when you want to change the size of your memory dynamically or when you want to assign large amounts of </w:t>
+      </w:r>
+      <w:proofErr w:type="gramStart"/>
+      <w:r>
+        <w:rPr>
+          <w:rFonts w:cstheme="minorHAnsi"/>
+          <w:color w:val="000000" w:themeColor="text1"/>
+          <w:spacing w:val="2"/>
+          <w:shd w:val="clear" w:color="auto" w:fill="F9F9F9"/>
+        </w:rPr>
+        <w:t>memory</w:t>
+      </w:r>
+      <w:proofErr w:type="gramEnd"/>
+    </w:p>
+    <w:p>
+      <w:pPr>
+        <w:numPr>
+          <w:ilvl w:val="0"/>
+          <w:numId w:val="14"/>
+        </w:numPr>
+        <w:rPr>
+          <w:rFonts w:cstheme="minorHAnsi"/>
+          <w:color w:val="000000" w:themeColor="text1"/>
+          <w:spacing w:val="2"/>
+          <w:shd w:val="clear" w:color="auto" w:fill="F9F9F9"/>
+        </w:rPr>
+      </w:pPr>
+      <w:r>
+        <w:rPr>
+          <w:rFonts w:cstheme="minorHAnsi"/>
+          <w:color w:val="000000" w:themeColor="text1"/>
+          <w:spacing w:val="2"/>
+          <w:shd w:val="clear" w:color="auto" w:fill="F9F9F9"/>
+        </w:rPr>
+        <w:t>Heap Space may not be used as efficiently as the stack. Memory can become fragmented as blocks of memory first allocated and then freed.</w:t>
+      </w:r>
+    </w:p>
+    <w:p>
+      <w:pPr>
+        <w:numPr>
+          <w:ilvl w:val="0"/>
+          <w:numId w:val="14"/>
+        </w:numPr>
+        <w:rPr>
+          <w:rFonts w:cstheme="minorHAnsi"/>
+          <w:color w:val="000000" w:themeColor="text1"/>
+          <w:spacing w:val="2"/>
+          <w:shd w:val="clear" w:color="auto" w:fill="F9F9F9"/>
+        </w:rPr>
+      </w:pPr>
+      <w:r>
+        <w:rPr>
+          <w:rFonts w:cstheme="minorHAnsi"/>
+          <w:color w:val="000000" w:themeColor="text1"/>
+          <w:spacing w:val="2"/>
+          <w:shd w:val="clear" w:color="auto" w:fill="F9F9F9"/>
+          <w:lang w:val="en-US"/>
+        </w:rPr>
+        <w:t xml:space="preserve">Variables can be resized as and when requested and size can be set dynamically at </w:t>
+      </w:r>
+      <w:proofErr w:type="gramStart"/>
+      <w:r>
+        <w:rPr>
+          <w:rFonts w:cstheme="minorHAnsi"/>
+          <w:color w:val="000000" w:themeColor="text1"/>
+          <w:spacing w:val="2"/>
+          <w:shd w:val="clear" w:color="auto" w:fill="F9F9F9"/>
+          <w:lang w:val="en-US"/>
+        </w:rPr>
+        <w:t>runtime</w:t>
+      </w:r>
+      <w:proofErr w:type="gramEnd"/>
+    </w:p>
+    <w:p>
+      <w:pPr>
+        <w:numPr>
+          <w:ilvl w:val="0"/>
+          <w:numId w:val="14"/>
+        </w:numPr>
+        <w:rPr>
+          <w:rFonts w:cstheme="minorHAnsi"/>
+          <w:color w:val="000000" w:themeColor="text1"/>
+          <w:spacing w:val="2"/>
+          <w:shd w:val="clear" w:color="auto" w:fill="F9F9F9"/>
+        </w:rPr>
+      </w:pPr>
+      <w:r>
+        <w:rPr>
+          <w:rFonts w:cstheme="minorHAnsi"/>
+          <w:color w:val="000000" w:themeColor="text1"/>
+          <w:spacing w:val="2"/>
+          <w:shd w:val="clear" w:color="auto" w:fill="F9F9F9"/>
+          <w:lang w:val="en-US"/>
+        </w:rPr>
+        <w:t xml:space="preserve">Any allocation/deallocation must be explicitly </w:t>
+      </w:r>
+      <w:proofErr w:type="gramStart"/>
+      <w:r>
+        <w:rPr>
+          <w:rFonts w:cstheme="minorHAnsi"/>
+          <w:color w:val="000000" w:themeColor="text1"/>
+          <w:spacing w:val="2"/>
+          <w:shd w:val="clear" w:color="auto" w:fill="F9F9F9"/>
+          <w:lang w:val="en-US"/>
+        </w:rPr>
+        <w:t>performed</w:t>
+      </w:r>
+      <w:proofErr w:type="gramEnd"/>
+    </w:p>
+    <w:p>
+      <w:pPr>
+        <w:numPr>
+          <w:ilvl w:val="1"/>
+          <w:numId w:val="14"/>
+        </w:numPr>
+        <w:rPr>
+          <w:rFonts w:cstheme="minorHAnsi"/>
+          <w:color w:val="000000" w:themeColor="text1"/>
+          <w:spacing w:val="2"/>
+          <w:shd w:val="clear" w:color="auto" w:fill="F9F9F9"/>
+        </w:rPr>
+      </w:pPr>
+      <w:r>
+        <w:rPr>
+          <w:rFonts w:cstheme="minorHAnsi"/>
+          <w:color w:val="000000" w:themeColor="text1"/>
+          <w:spacing w:val="2"/>
+          <w:shd w:val="clear" w:color="auto" w:fill="F9F9F9"/>
+          <w:lang w:val="en-US"/>
+        </w:rPr>
+        <w:t xml:space="preserve">If memory is allocated but freed, it will continue to exist, resulting in memory </w:t>
+      </w:r>
+      <w:proofErr w:type="gramStart"/>
+      <w:r>
+        <w:rPr>
+          <w:rFonts w:cstheme="minorHAnsi"/>
+          <w:color w:val="000000" w:themeColor="text1"/>
+          <w:spacing w:val="2"/>
+          <w:shd w:val="clear" w:color="auto" w:fill="F9F9F9"/>
+          <w:lang w:val="en-US"/>
+        </w:rPr>
+        <w:t>leaks</w:t>
+      </w:r>
+      <w:proofErr w:type="gramEnd"/>
+    </w:p>
+    <w:p>
+      <w:pPr>
+        <w:numPr>
+          <w:ilvl w:val="1"/>
+          <w:numId w:val="14"/>
+        </w:numPr>
+        <w:rPr>
+          <w:rFonts w:cstheme="minorHAnsi"/>
+          <w:color w:val="000000" w:themeColor="text1"/>
+          <w:spacing w:val="2"/>
+          <w:shd w:val="clear" w:color="auto" w:fill="F9F9F9"/>
+        </w:rPr>
+      </w:pPr>
+      <w:r>
+        <w:rPr>
+          <w:rFonts w:cstheme="minorHAnsi"/>
+          <w:color w:val="000000" w:themeColor="text1"/>
+          <w:spacing w:val="2"/>
+          <w:shd w:val="clear" w:color="auto" w:fill="F9F9F9"/>
+          <w:lang w:val="en-US"/>
+        </w:rPr>
+        <w:t xml:space="preserve">Important in embedded use case to be aware of any potential memory leaks, not always as easy as turning a system off/on again to resolve memory </w:t>
+      </w:r>
+      <w:proofErr w:type="gramStart"/>
+      <w:r>
+        <w:rPr>
+          <w:rFonts w:cstheme="minorHAnsi"/>
+          <w:color w:val="000000" w:themeColor="text1"/>
+          <w:spacing w:val="2"/>
+          <w:shd w:val="clear" w:color="auto" w:fill="F9F9F9"/>
+          <w:lang w:val="en-US"/>
+        </w:rPr>
+        <w:t>issues</w:t>
+      </w:r>
+      <w:proofErr w:type="gramEnd"/>
+    </w:p>
+    <w:p>
+      <w:pPr>
+        <w:numPr>
+          <w:ilvl w:val="0"/>
+          <w:numId w:val="14"/>
+        </w:numPr>
+        <w:rPr>
+          <w:rFonts w:cstheme="minorHAnsi"/>
+          <w:color w:val="000000" w:themeColor="text1"/>
+          <w:spacing w:val="2"/>
+          <w:shd w:val="clear" w:color="auto" w:fill="F9F9F9"/>
+        </w:rPr>
+      </w:pPr>
+      <w:r>
+        <w:rPr>
+          <w:rFonts w:cstheme="minorHAnsi"/>
+          <w:color w:val="000000" w:themeColor="text1"/>
+          <w:spacing w:val="2"/>
+          <w:shd w:val="clear" w:color="auto" w:fill="F9F9F9"/>
+          <w:lang w:val="en-US"/>
+        </w:rPr>
+        <w:t>Memory management is difficult, nobody is a perfect programmer!</w:t>
+      </w:r>
+    </w:p>
+    <w:p>
+      <w:pPr>
+        <w:numPr>
+          <w:ilvl w:val="0"/>
+          <w:numId w:val="14"/>
+        </w:numPr>
+        <w:rPr>
+          <w:rFonts w:cstheme="minorHAnsi"/>
+          <w:color w:val="000000" w:themeColor="text1"/>
+          <w:spacing w:val="2"/>
+          <w:shd w:val="clear" w:color="auto" w:fill="F9F9F9"/>
+        </w:rPr>
+      </w:pPr>
+      <w:r>
+        <w:rPr>
+          <w:rFonts w:cstheme="minorHAnsi"/>
+          <w:color w:val="000000" w:themeColor="text1"/>
+          <w:spacing w:val="2"/>
+          <w:shd w:val="clear" w:color="auto" w:fill="F9F9F9"/>
+          <w:lang w:val="en-US"/>
+        </w:rPr>
+        <w:t>The malloc family of functions is used to allocate memory on the heap (though other functions may indirectly call malloc)</w:t>
+      </w:r>
+    </w:p>
+    <w:p>
+      <w:pPr>
+        <w:numPr>
+          <w:ilvl w:val="1"/>
+          <w:numId w:val="14"/>
+        </w:numPr>
+        <w:rPr>
+          <w:rFonts w:cstheme="minorHAnsi"/>
+          <w:color w:val="000000" w:themeColor="text1"/>
+          <w:spacing w:val="2"/>
+          <w:shd w:val="clear" w:color="auto" w:fill="F9F9F9"/>
+        </w:rPr>
+      </w:pPr>
+      <w:r>
+        <w:rPr>
+          <w:rFonts w:cstheme="minorHAnsi"/>
+          <w:color w:val="000000" w:themeColor="text1"/>
+          <w:spacing w:val="2"/>
+          <w:shd w:val="clear" w:color="auto" w:fill="F9F9F9"/>
+          <w:lang w:val="en-US"/>
+        </w:rPr>
+        <w:t xml:space="preserve">E.g. int * </w:t>
+      </w:r>
+      <w:proofErr w:type="spellStart"/>
+      <w:r>
+        <w:rPr>
+          <w:rFonts w:cstheme="minorHAnsi"/>
+          <w:color w:val="000000" w:themeColor="text1"/>
+          <w:spacing w:val="2"/>
+          <w:shd w:val="clear" w:color="auto" w:fill="F9F9F9"/>
+          <w:lang w:val="en-US"/>
+        </w:rPr>
+        <w:t>ptr</w:t>
+      </w:r>
+      <w:proofErr w:type="spellEnd"/>
+      <w:r>
+        <w:rPr>
+          <w:rFonts w:cstheme="minorHAnsi"/>
+          <w:color w:val="000000" w:themeColor="text1"/>
+          <w:spacing w:val="2"/>
+          <w:shd w:val="clear" w:color="auto" w:fill="F9F9F9"/>
+          <w:lang w:val="en-US"/>
+        </w:rPr>
+        <w:t xml:space="preserve"> = malloc(</w:t>
+      </w:r>
+      <w:proofErr w:type="spellStart"/>
+      <w:r>
+        <w:rPr>
+          <w:rFonts w:cstheme="minorHAnsi"/>
+          <w:color w:val="000000" w:themeColor="text1"/>
+          <w:spacing w:val="2"/>
+          <w:shd w:val="clear" w:color="auto" w:fill="F9F9F9"/>
+          <w:lang w:val="en-US"/>
+        </w:rPr>
+        <w:t>sizeof</w:t>
+      </w:r>
+      <w:proofErr w:type="spellEnd"/>
+      <w:r>
+        <w:rPr>
+          <w:rFonts w:cstheme="minorHAnsi"/>
+          <w:color w:val="000000" w:themeColor="text1"/>
+          <w:spacing w:val="2"/>
+          <w:shd w:val="clear" w:color="auto" w:fill="F9F9F9"/>
+          <w:lang w:val="en-US"/>
+        </w:rPr>
+        <w:t>(int))</w:t>
+      </w:r>
+    </w:p>
+    <w:p>
+      <w:pPr>
+        <w:rPr>
+          <w:rFonts w:cstheme="minorHAnsi"/>
+          <w:b/>
+          <w:bCs/>
+          <w:color w:val="000000" w:themeColor="text1"/>
+          <w:spacing w:val="2"/>
+          <w:shd w:val="clear" w:color="auto" w:fill="F9F9F9"/>
+          <w:lang w:val="en-US"/>
+        </w:rPr>
+      </w:pPr>
+      <w:r>
+        <w:rPr>
+          <w:rFonts w:cstheme="minorHAnsi"/>
+          <w:b/>
+          <w:bCs/>
+          <w:color w:val="000000" w:themeColor="text1"/>
+          <w:spacing w:val="2"/>
+          <w:shd w:val="clear" w:color="auto" w:fill="F9F9F9"/>
+          <w:lang w:val="en-US"/>
+        </w:rPr>
+        <w:t>Uninitialized data segment (.</w:t>
+      </w:r>
+      <w:proofErr w:type="spellStart"/>
+      <w:r>
+        <w:rPr>
+          <w:rFonts w:cstheme="minorHAnsi"/>
+          <w:b/>
+          <w:bCs/>
+          <w:color w:val="000000" w:themeColor="text1"/>
+          <w:spacing w:val="2"/>
+          <w:shd w:val="clear" w:color="auto" w:fill="F9F9F9"/>
+          <w:lang w:val="en-US"/>
+        </w:rPr>
+        <w:t>bss</w:t>
+      </w:r>
+      <w:proofErr w:type="spellEnd"/>
+      <w:r>
+        <w:rPr>
+          <w:rFonts w:cstheme="minorHAnsi"/>
+          <w:b/>
+          <w:bCs/>
+          <w:color w:val="000000" w:themeColor="text1"/>
+          <w:spacing w:val="2"/>
+          <w:shd w:val="clear" w:color="auto" w:fill="F9F9F9"/>
+          <w:lang w:val="en-US"/>
+        </w:rPr>
+        <w:t>)</w:t>
+      </w:r>
+    </w:p>
+    <w:p>
+      <w:pPr>
+        <w:numPr>
+          <w:ilvl w:val="0"/>
+          <w:numId w:val="15"/>
+        </w:numPr>
+        <w:rPr>
+          <w:rFonts w:cstheme="minorHAnsi"/>
+          <w:color w:val="000000" w:themeColor="text1"/>
+          <w:spacing w:val="2"/>
+          <w:shd w:val="clear" w:color="auto" w:fill="F9F9F9"/>
+        </w:rPr>
+      </w:pPr>
+      <w:r>
+        <w:rPr>
+          <w:rFonts w:cstheme="minorHAnsi"/>
+          <w:color w:val="000000" w:themeColor="text1"/>
+          <w:spacing w:val="2"/>
+          <w:shd w:val="clear" w:color="auto" w:fill="F9F9F9"/>
+        </w:rPr>
+        <w:t xml:space="preserve">This is where global or static memory that has not yet been assigned a value is stored. </w:t>
+      </w:r>
+    </w:p>
+    <w:p>
+      <w:pPr>
+        <w:numPr>
+          <w:ilvl w:val="0"/>
+          <w:numId w:val="15"/>
+        </w:numPr>
+        <w:rPr>
+          <w:rFonts w:cstheme="minorHAnsi"/>
+          <w:color w:val="000000" w:themeColor="text1"/>
+          <w:spacing w:val="2"/>
+          <w:shd w:val="clear" w:color="auto" w:fill="F9F9F9"/>
+        </w:rPr>
+      </w:pPr>
+      <w:r>
+        <w:rPr>
+          <w:rFonts w:cstheme="minorHAnsi"/>
+          <w:color w:val="000000" w:themeColor="text1"/>
+          <w:spacing w:val="2"/>
+          <w:shd w:val="clear" w:color="auto" w:fill="F9F9F9"/>
+        </w:rPr>
+        <w:t>The value of these will always be 0 so you can save space in the compiled binary as the value of these variables doesn’t need to be stored</w:t>
+      </w:r>
+      <w:r>
+        <w:rPr>
+          <w:rFonts w:cstheme="minorHAnsi"/>
+          <w:color w:val="000000" w:themeColor="text1"/>
+          <w:spacing w:val="2"/>
+          <w:shd w:val="clear" w:color="auto" w:fill="F9F9F9"/>
+        </w:rPr>
+        <w:t xml:space="preserve"> (global, static inside a function)</w:t>
+      </w:r>
+    </w:p>
+    <w:p>
+      <w:pPr>
+        <w:numPr>
+          <w:ilvl w:val="0"/>
+          <w:numId w:val="15"/>
+        </w:numPr>
+        <w:rPr>
+          <w:rFonts w:cstheme="minorHAnsi"/>
+          <w:color w:val="000000" w:themeColor="text1"/>
+          <w:spacing w:val="2"/>
+          <w:shd w:val="clear" w:color="auto" w:fill="F9F9F9"/>
+        </w:rPr>
+      </w:pPr>
+      <w:r>
+        <w:rPr>
+          <w:rFonts w:cstheme="minorHAnsi"/>
+          <w:color w:val="000000" w:themeColor="text1"/>
+          <w:spacing w:val="2"/>
+          <w:shd w:val="clear" w:color="auto" w:fill="F9F9F9"/>
+        </w:rPr>
+        <w:t xml:space="preserve">The following will both be stored in the </w:t>
+      </w:r>
+      <w:proofErr w:type="spellStart"/>
+      <w:r>
+        <w:rPr>
+          <w:rFonts w:cstheme="minorHAnsi"/>
+          <w:color w:val="000000" w:themeColor="text1"/>
+          <w:spacing w:val="2"/>
+          <w:shd w:val="clear" w:color="auto" w:fill="F9F9F9"/>
+        </w:rPr>
+        <w:t>bss</w:t>
+      </w:r>
+      <w:proofErr w:type="spellEnd"/>
+      <w:r>
+        <w:rPr>
+          <w:rFonts w:cstheme="minorHAnsi"/>
+          <w:color w:val="000000" w:themeColor="text1"/>
+          <w:spacing w:val="2"/>
+          <w:shd w:val="clear" w:color="auto" w:fill="F9F9F9"/>
+        </w:rPr>
+        <w:t>:</w:t>
+      </w:r>
+    </w:p>
+    <w:p>
+      <w:pPr>
+        <w:ind w:left="1440"/>
+        <w:rPr>
+          <w:rFonts w:cstheme="minorHAnsi"/>
+          <w:color w:val="000000" w:themeColor="text1"/>
+          <w:spacing w:val="2"/>
+          <w:shd w:val="clear" w:color="auto" w:fill="F9F9F9"/>
+        </w:rPr>
+      </w:pPr>
+      <w:r>
+        <w:rPr>
+          <w:rFonts w:cstheme="minorHAnsi"/>
+          <w:color w:val="000000" w:themeColor="text1"/>
+          <w:spacing w:val="2"/>
+          <w:shd w:val="clear" w:color="auto" w:fill="F9F9F9"/>
+        </w:rPr>
+        <w:t xml:space="preserve">unsigned long </w:t>
+      </w:r>
+      <w:proofErr w:type="gramStart"/>
+      <w:r>
+        <w:rPr>
+          <w:rFonts w:cstheme="minorHAnsi"/>
+          <w:color w:val="000000" w:themeColor="text1"/>
+          <w:spacing w:val="2"/>
+          <w:shd w:val="clear" w:color="auto" w:fill="F9F9F9"/>
+        </w:rPr>
+        <w:t>gu64y;</w:t>
+      </w:r>
+      <w:proofErr w:type="gramEnd"/>
+    </w:p>
+    <w:p>
+      <w:pPr>
+        <w:ind w:left="1440"/>
+        <w:rPr>
+          <w:rFonts w:cstheme="minorHAnsi"/>
+          <w:color w:val="000000" w:themeColor="text1"/>
+          <w:spacing w:val="2"/>
+          <w:shd w:val="clear" w:color="auto" w:fill="F9F9F9"/>
+        </w:rPr>
+      </w:pPr>
+      <w:r>
+        <w:rPr>
+          <w:rFonts w:cstheme="minorHAnsi"/>
+          <w:color w:val="000000" w:themeColor="text1"/>
+          <w:spacing w:val="2"/>
+          <w:shd w:val="clear" w:color="auto" w:fill="F9F9F9"/>
+        </w:rPr>
+        <w:t>int main(void) {</w:t>
+      </w:r>
+    </w:p>
+    <w:p>
+      <w:pPr>
+        <w:ind w:left="1440" w:firstLine="720"/>
+        <w:rPr>
+          <w:rFonts w:cstheme="minorHAnsi"/>
+          <w:color w:val="000000" w:themeColor="text1"/>
+          <w:spacing w:val="2"/>
+          <w:shd w:val="clear" w:color="auto" w:fill="F9F9F9"/>
+        </w:rPr>
+      </w:pPr>
+      <w:r>
+        <w:rPr>
+          <w:rFonts w:cstheme="minorHAnsi"/>
+          <w:color w:val="000000" w:themeColor="text1"/>
+          <w:spacing w:val="2"/>
+          <w:shd w:val="clear" w:color="auto" w:fill="F9F9F9"/>
+        </w:rPr>
+        <w:t xml:space="preserve">static int </w:t>
+      </w:r>
+      <w:proofErr w:type="gramStart"/>
+      <w:r>
+        <w:rPr>
+          <w:rFonts w:cstheme="minorHAnsi"/>
+          <w:color w:val="000000" w:themeColor="text1"/>
+          <w:spacing w:val="2"/>
+          <w:shd w:val="clear" w:color="auto" w:fill="F9F9F9"/>
+        </w:rPr>
+        <w:t>i32x;</w:t>
+      </w:r>
+      <w:proofErr w:type="gramEnd"/>
+    </w:p>
+    <w:p>
+      <w:pPr>
+        <w:ind w:left="1440" w:firstLine="720"/>
+        <w:rPr>
+          <w:rFonts w:cstheme="minorHAnsi"/>
+          <w:color w:val="000000" w:themeColor="text1"/>
+          <w:spacing w:val="2"/>
+          <w:shd w:val="clear" w:color="auto" w:fill="F9F9F9"/>
+        </w:rPr>
+      </w:pPr>
+      <w:r>
+        <w:rPr>
+          <w:rFonts w:cstheme="minorHAnsi"/>
+          <w:color w:val="000000" w:themeColor="text1"/>
+          <w:spacing w:val="2"/>
+          <w:shd w:val="clear" w:color="auto" w:fill="F9F9F9"/>
+        </w:rPr>
+        <w:t xml:space="preserve">return </w:t>
+      </w:r>
+      <w:proofErr w:type="gramStart"/>
+      <w:r>
+        <w:rPr>
+          <w:rFonts w:cstheme="minorHAnsi"/>
+          <w:color w:val="000000" w:themeColor="text1"/>
+          <w:spacing w:val="2"/>
+          <w:shd w:val="clear" w:color="auto" w:fill="F9F9F9"/>
+        </w:rPr>
+        <w:t>0;</w:t>
+      </w:r>
+      <w:proofErr w:type="gramEnd"/>
+    </w:p>
+    <w:p>
+      <w:pPr>
+        <w:ind w:left="1440"/>
+        <w:rPr>
+          <w:rFonts w:cstheme="minorHAnsi"/>
+          <w:color w:val="000000" w:themeColor="text1"/>
+          <w:spacing w:val="2"/>
+          <w:shd w:val="clear" w:color="auto" w:fill="F9F9F9"/>
+        </w:rPr>
+      </w:pPr>
+      <w:r>
+        <w:rPr>
+          <w:rFonts w:cstheme="minorHAnsi"/>
+          <w:color w:val="000000" w:themeColor="text1"/>
+          <w:spacing w:val="2"/>
+          <w:shd w:val="clear" w:color="auto" w:fill="F9F9F9"/>
+        </w:rPr>
+        <w:t>}</w:t>
+      </w:r>
+    </w:p>
+    <w:p>
+      <w:pPr>
+        <w:rPr>
+          <w:rFonts w:cstheme="minorHAnsi"/>
+          <w:b/>
+          <w:bCs/>
+          <w:color w:val="000000" w:themeColor="text1"/>
+          <w:spacing w:val="2"/>
+          <w:shd w:val="clear" w:color="auto" w:fill="F9F9F9"/>
+        </w:rPr>
+      </w:pPr>
+      <w:r>
+        <w:rPr>
+          <w:rFonts w:cstheme="minorHAnsi"/>
+          <w:b/>
+          <w:bCs/>
+          <w:color w:val="000000" w:themeColor="text1"/>
+          <w:spacing w:val="2"/>
+          <w:shd w:val="clear" w:color="auto" w:fill="F9F9F9"/>
+        </w:rPr>
+        <w:t>Initialized data segment (.data)</w:t>
+      </w:r>
+    </w:p>
+    <w:p>
+      <w:pPr>
+        <w:numPr>
+          <w:ilvl w:val="0"/>
+          <w:numId w:val="16"/>
+        </w:numPr>
+        <w:rPr>
+          <w:rFonts w:cstheme="minorHAnsi"/>
+          <w:color w:val="000000" w:themeColor="text1"/>
+          <w:spacing w:val="2"/>
+          <w:shd w:val="clear" w:color="auto" w:fill="F9F9F9"/>
+        </w:rPr>
+      </w:pPr>
+      <w:r>
+        <w:rPr>
+          <w:rFonts w:cstheme="minorHAnsi"/>
+          <w:color w:val="000000" w:themeColor="text1"/>
+          <w:spacing w:val="2"/>
+          <w:shd w:val="clear" w:color="auto" w:fill="F9F9F9"/>
+        </w:rPr>
+        <w:t xml:space="preserve">This is where global or static variables sit </w:t>
+      </w:r>
+      <w:proofErr w:type="gramStart"/>
+      <w:r>
+        <w:rPr>
+          <w:rFonts w:cstheme="minorHAnsi"/>
+          <w:color w:val="000000" w:themeColor="text1"/>
+          <w:spacing w:val="2"/>
+          <w:shd w:val="clear" w:color="auto" w:fill="F9F9F9"/>
+        </w:rPr>
+        <w:t>once</w:t>
+      </w:r>
+      <w:proofErr w:type="gramEnd"/>
+      <w:r>
+        <w:rPr>
+          <w:rFonts w:cstheme="minorHAnsi"/>
+          <w:color w:val="000000" w:themeColor="text1"/>
+          <w:spacing w:val="2"/>
+          <w:shd w:val="clear" w:color="auto" w:fill="F9F9F9"/>
+        </w:rPr>
+        <w:t xml:space="preserve"> they have been initialised with a value</w:t>
+      </w:r>
+    </w:p>
+    <w:p>
+      <w:pPr>
+        <w:numPr>
+          <w:ilvl w:val="0"/>
+          <w:numId w:val="16"/>
+        </w:numPr>
+        <w:rPr>
+          <w:rFonts w:cstheme="minorHAnsi"/>
+          <w:color w:val="000000" w:themeColor="text1"/>
+          <w:spacing w:val="2"/>
+          <w:shd w:val="clear" w:color="auto" w:fill="F9F9F9"/>
+        </w:rPr>
+      </w:pPr>
+      <w:r>
+        <w:rPr>
+          <w:rFonts w:cstheme="minorHAnsi"/>
+          <w:color w:val="000000" w:themeColor="text1"/>
+          <w:spacing w:val="2"/>
+          <w:shd w:val="clear" w:color="auto" w:fill="F9F9F9"/>
+        </w:rPr>
+        <w:t xml:space="preserve">Any data here will take up space in the compiled binary unlike if initialised to the </w:t>
+      </w:r>
+      <w:proofErr w:type="spellStart"/>
+      <w:proofErr w:type="gramStart"/>
+      <w:r>
+        <w:rPr>
+          <w:rFonts w:cstheme="minorHAnsi"/>
+          <w:color w:val="000000" w:themeColor="text1"/>
+          <w:spacing w:val="2"/>
+          <w:shd w:val="clear" w:color="auto" w:fill="F9F9F9"/>
+        </w:rPr>
+        <w:t>bss</w:t>
+      </w:r>
+      <w:proofErr w:type="spellEnd"/>
+      <w:proofErr w:type="gramEnd"/>
+    </w:p>
+    <w:p>
+      <w:pPr>
+        <w:numPr>
+          <w:ilvl w:val="0"/>
+          <w:numId w:val="16"/>
+        </w:numPr>
+        <w:rPr>
+          <w:rFonts w:cstheme="minorHAnsi"/>
+          <w:color w:val="000000" w:themeColor="text1"/>
+          <w:spacing w:val="2"/>
+          <w:shd w:val="clear" w:color="auto" w:fill="F9F9F9"/>
+        </w:rPr>
+      </w:pPr>
+      <w:proofErr w:type="gramStart"/>
+      <w:r>
+        <w:rPr>
+          <w:rFonts w:cstheme="minorHAnsi"/>
+          <w:color w:val="000000" w:themeColor="text1"/>
+          <w:spacing w:val="2"/>
+          <w:shd w:val="clear" w:color="auto" w:fill="F9F9F9"/>
+        </w:rPr>
+        <w:t>All of</w:t>
+      </w:r>
+      <w:proofErr w:type="gramEnd"/>
+      <w:r>
+        <w:rPr>
+          <w:rFonts w:cstheme="minorHAnsi"/>
+          <w:color w:val="000000" w:themeColor="text1"/>
+          <w:spacing w:val="2"/>
+          <w:shd w:val="clear" w:color="auto" w:fill="F9F9F9"/>
+        </w:rPr>
+        <w:t xml:space="preserve"> the following would be found here:</w:t>
+      </w:r>
+    </w:p>
+    <w:p>
+      <w:pPr>
+        <w:ind w:left="1440"/>
+        <w:rPr>
+          <w:rFonts w:cstheme="minorHAnsi"/>
+          <w:color w:val="000000" w:themeColor="text1"/>
+          <w:spacing w:val="2"/>
+          <w:shd w:val="clear" w:color="auto" w:fill="F9F9F9"/>
+        </w:rPr>
+      </w:pPr>
+      <w:r>
+        <w:rPr>
+          <w:rFonts w:cstheme="minorHAnsi"/>
+          <w:color w:val="000000" w:themeColor="text1"/>
+          <w:spacing w:val="2"/>
+          <w:shd w:val="clear" w:color="auto" w:fill="F9F9F9"/>
+        </w:rPr>
+        <w:t xml:space="preserve">unsigned long gu64y = </w:t>
+      </w:r>
+      <w:proofErr w:type="gramStart"/>
+      <w:r>
+        <w:rPr>
+          <w:rFonts w:cstheme="minorHAnsi"/>
+          <w:color w:val="000000" w:themeColor="text1"/>
+          <w:spacing w:val="2"/>
+          <w:shd w:val="clear" w:color="auto" w:fill="F9F9F9"/>
+        </w:rPr>
+        <w:t>3988L;</w:t>
+      </w:r>
+      <w:proofErr w:type="gramEnd"/>
+    </w:p>
+    <w:p>
+      <w:pPr>
+        <w:ind w:left="1440"/>
+        <w:rPr>
+          <w:rFonts w:cstheme="minorHAnsi"/>
+          <w:color w:val="000000" w:themeColor="text1"/>
+          <w:spacing w:val="2"/>
+          <w:shd w:val="clear" w:color="auto" w:fill="F9F9F9"/>
+        </w:rPr>
+      </w:pPr>
+      <w:r>
+        <w:rPr>
+          <w:rFonts w:cstheme="minorHAnsi"/>
+          <w:color w:val="000000" w:themeColor="text1"/>
+          <w:spacing w:val="2"/>
+          <w:shd w:val="clear" w:color="auto" w:fill="F9F9F9"/>
+        </w:rPr>
+        <w:t xml:space="preserve">static int i32z = </w:t>
+      </w:r>
+      <w:proofErr w:type="gramStart"/>
+      <w:r>
+        <w:rPr>
+          <w:rFonts w:cstheme="minorHAnsi"/>
+          <w:color w:val="000000" w:themeColor="text1"/>
+          <w:spacing w:val="2"/>
+          <w:shd w:val="clear" w:color="auto" w:fill="F9F9F9"/>
+        </w:rPr>
+        <w:t>900;</w:t>
+      </w:r>
+      <w:proofErr w:type="gramEnd"/>
+    </w:p>
+    <w:p>
+      <w:pPr>
+        <w:ind w:left="1440"/>
+        <w:rPr>
+          <w:rFonts w:cstheme="minorHAnsi"/>
+          <w:color w:val="000000" w:themeColor="text1"/>
+          <w:spacing w:val="2"/>
+          <w:shd w:val="clear" w:color="auto" w:fill="F9F9F9"/>
+        </w:rPr>
+      </w:pPr>
+      <w:r>
+        <w:rPr>
+          <w:rFonts w:cstheme="minorHAnsi"/>
+          <w:color w:val="000000" w:themeColor="text1"/>
+          <w:spacing w:val="2"/>
+          <w:shd w:val="clear" w:color="auto" w:fill="F9F9F9"/>
+        </w:rPr>
+        <w:t>int main(void) {</w:t>
+      </w:r>
+    </w:p>
+    <w:p>
+      <w:pPr>
+        <w:ind w:left="2160"/>
+        <w:rPr>
+          <w:rFonts w:cstheme="minorHAnsi"/>
+          <w:color w:val="000000" w:themeColor="text1"/>
+          <w:spacing w:val="2"/>
+          <w:shd w:val="clear" w:color="auto" w:fill="F9F9F9"/>
+        </w:rPr>
+      </w:pPr>
+      <w:r>
+        <w:rPr>
+          <w:rFonts w:cstheme="minorHAnsi"/>
+          <w:color w:val="000000" w:themeColor="text1"/>
+          <w:spacing w:val="2"/>
+          <w:shd w:val="clear" w:color="auto" w:fill="F9F9F9"/>
+        </w:rPr>
+        <w:t xml:space="preserve">static int i32x = </w:t>
+      </w:r>
+      <w:proofErr w:type="gramStart"/>
+      <w:r>
+        <w:rPr>
+          <w:rFonts w:cstheme="minorHAnsi"/>
+          <w:color w:val="000000" w:themeColor="text1"/>
+          <w:spacing w:val="2"/>
+          <w:shd w:val="clear" w:color="auto" w:fill="F9F9F9"/>
+        </w:rPr>
+        <w:t>45;</w:t>
+      </w:r>
+      <w:proofErr w:type="gramEnd"/>
+    </w:p>
+    <w:p>
+      <w:pPr>
+        <w:ind w:left="2160"/>
+        <w:rPr>
+          <w:rFonts w:cstheme="minorHAnsi"/>
+          <w:color w:val="000000" w:themeColor="text1"/>
+          <w:spacing w:val="2"/>
+          <w:shd w:val="clear" w:color="auto" w:fill="F9F9F9"/>
+        </w:rPr>
+      </w:pPr>
+      <w:r>
+        <w:rPr>
+          <w:rFonts w:cstheme="minorHAnsi"/>
+          <w:color w:val="000000" w:themeColor="text1"/>
+          <w:spacing w:val="2"/>
+          <w:shd w:val="clear" w:color="auto" w:fill="F9F9F9"/>
+        </w:rPr>
+        <w:t xml:space="preserve">return </w:t>
+      </w:r>
+      <w:proofErr w:type="gramStart"/>
+      <w:r>
+        <w:rPr>
+          <w:rFonts w:cstheme="minorHAnsi"/>
+          <w:color w:val="000000" w:themeColor="text1"/>
+          <w:spacing w:val="2"/>
+          <w:shd w:val="clear" w:color="auto" w:fill="F9F9F9"/>
+        </w:rPr>
+        <w:t>0;</w:t>
+      </w:r>
+      <w:proofErr w:type="gramEnd"/>
+    </w:p>
+    <w:p>
+      <w:pPr>
+        <w:ind w:left="1440"/>
+        <w:rPr>
+          <w:rFonts w:cstheme="minorHAnsi"/>
+          <w:color w:val="000000" w:themeColor="text1"/>
+          <w:spacing w:val="2"/>
+          <w:shd w:val="clear" w:color="auto" w:fill="F9F9F9"/>
+        </w:rPr>
+      </w:pPr>
+      <w:r>
+        <w:rPr>
+          <w:rFonts w:cstheme="minorHAnsi"/>
+          <w:color w:val="000000" w:themeColor="text1"/>
+          <w:spacing w:val="2"/>
+          <w:shd w:val="clear" w:color="auto" w:fill="F9F9F9"/>
+        </w:rPr>
+        <w:t>}</w:t>
+      </w:r>
+    </w:p>
+    <w:p>
+      <w:pPr>
+        <w:rPr>
+          <w:rFonts w:cstheme="minorHAnsi"/>
+          <w:b/>
+          <w:bCs/>
+          <w:color w:val="000000" w:themeColor="text1"/>
+          <w:spacing w:val="2"/>
+          <w:shd w:val="clear" w:color="auto" w:fill="F9F9F9"/>
+        </w:rPr>
+      </w:pPr>
+      <w:r>
+        <w:rPr>
+          <w:rFonts w:cstheme="minorHAnsi"/>
+          <w:b/>
+          <w:bCs/>
+          <w:color w:val="000000" w:themeColor="text1"/>
+          <w:spacing w:val="2"/>
+          <w:shd w:val="clear" w:color="auto" w:fill="F9F9F9"/>
+        </w:rPr>
+        <w:t>Code/text segment (.text)</w:t>
+      </w:r>
+    </w:p>
+    <w:p>
+      <w:pPr>
+        <w:numPr>
+          <w:ilvl w:val="0"/>
+          <w:numId w:val="17"/>
+        </w:numPr>
+        <w:rPr>
+          <w:rFonts w:cstheme="minorHAnsi"/>
+          <w:color w:val="000000" w:themeColor="text1"/>
+          <w:spacing w:val="2"/>
+          <w:shd w:val="clear" w:color="auto" w:fill="F9F9F9"/>
+        </w:rPr>
+      </w:pPr>
+      <w:r>
+        <w:rPr>
+          <w:rFonts w:cstheme="minorHAnsi"/>
+          <w:color w:val="000000" w:themeColor="text1"/>
+          <w:spacing w:val="2"/>
+          <w:shd w:val="clear" w:color="auto" w:fill="F9F9F9"/>
+        </w:rPr>
+        <w:t xml:space="preserve">This is where the instructions for the program sit hence the name. </w:t>
+      </w:r>
+    </w:p>
+    <w:p>
+      <w:pPr>
+        <w:numPr>
+          <w:ilvl w:val="0"/>
+          <w:numId w:val="17"/>
+        </w:numPr>
+        <w:rPr>
+          <w:rFonts w:cstheme="minorHAnsi"/>
+          <w:color w:val="000000" w:themeColor="text1"/>
+          <w:spacing w:val="2"/>
+          <w:shd w:val="clear" w:color="auto" w:fill="F9F9F9"/>
+        </w:rPr>
+      </w:pPr>
+      <w:r>
+        <w:rPr>
+          <w:rFonts w:cstheme="minorHAnsi"/>
+          <w:color w:val="000000" w:themeColor="text1"/>
+          <w:spacing w:val="2"/>
+          <w:shd w:val="clear" w:color="auto" w:fill="F9F9F9"/>
+        </w:rPr>
+        <w:t xml:space="preserve">However, in order to save space C also uses this space to save the values of string </w:t>
+      </w:r>
+      <w:proofErr w:type="gramStart"/>
+      <w:r>
+        <w:rPr>
+          <w:rFonts w:cstheme="minorHAnsi"/>
+          <w:color w:val="000000" w:themeColor="text1"/>
+          <w:spacing w:val="2"/>
+          <w:shd w:val="clear" w:color="auto" w:fill="F9F9F9"/>
+        </w:rPr>
+        <w:t>literals</w:t>
+      </w:r>
+      <w:proofErr w:type="gramEnd"/>
+    </w:p>
+    <w:p>
+      <w:pPr>
+        <w:numPr>
+          <w:ilvl w:val="0"/>
+          <w:numId w:val="17"/>
+        </w:numPr>
+        <w:rPr>
+          <w:rFonts w:cstheme="minorHAnsi"/>
+          <w:color w:val="000000" w:themeColor="text1"/>
+          <w:spacing w:val="2"/>
+          <w:shd w:val="clear" w:color="auto" w:fill="F9F9F9"/>
+        </w:rPr>
+      </w:pPr>
+      <w:r>
+        <w:rPr>
+          <w:rFonts w:cstheme="minorHAnsi"/>
+          <w:color w:val="000000" w:themeColor="text1"/>
+          <w:spacing w:val="2"/>
+          <w:shd w:val="clear" w:color="auto" w:fill="F9F9F9"/>
+        </w:rPr>
+        <w:t>This means that if you take the address of a string in C it will be pointing to the relevant place in the code.</w:t>
+      </w:r>
+    </w:p>
+    <w:p>
+      <w:pPr>
+        <w:numPr>
+          <w:ilvl w:val="0"/>
+          <w:numId w:val="17"/>
+        </w:numPr>
+        <w:rPr>
+          <w:rFonts w:cstheme="minorHAnsi"/>
+          <w:color w:val="000000" w:themeColor="text1"/>
+          <w:spacing w:val="2"/>
+          <w:shd w:val="clear" w:color="auto" w:fill="F9F9F9"/>
+        </w:rPr>
+      </w:pPr>
+      <w:r>
+        <w:rPr>
+          <w:rFonts w:cstheme="minorHAnsi"/>
+          <w:color w:val="000000" w:themeColor="text1"/>
+          <w:spacing w:val="2"/>
+          <w:shd w:val="clear" w:color="auto" w:fill="F9F9F9"/>
+        </w:rPr>
+        <w:t>Important: This space is READ ONLY, meaning that if your string is here, you cannot modify it.</w:t>
+      </w:r>
+    </w:p>
+    <w:p>
+      <w:pPr>
+        <w:rPr>
+          <w:rFonts w:cstheme="minorHAnsi"/>
+          <w:color w:val="000000" w:themeColor="text1"/>
+          <w:spacing w:val="2"/>
+          <w:shd w:val="clear" w:color="auto" w:fill="F9F9F9"/>
+        </w:rPr>
+      </w:pPr>
+    </w:p>
+    <w:p>
+      <w:pPr>
+        <w:rPr>
+          <w:rFonts w:cstheme="minorHAnsi"/>
+          <w:b/>
+          <w:bCs/>
+          <w:color w:val="000000" w:themeColor="text1"/>
+          <w:spacing w:val="2"/>
+          <w:shd w:val="clear" w:color="auto" w:fill="F9F9F9"/>
+        </w:rPr>
+      </w:pPr>
+      <w:r>
+        <w:rPr>
+          <w:rFonts w:cstheme="minorHAnsi"/>
+          <w:b/>
+          <w:bCs/>
+          <w:color w:val="000000" w:themeColor="text1"/>
+          <w:spacing w:val="2"/>
+          <w:shd w:val="clear" w:color="auto" w:fill="F9F9F9"/>
+        </w:rPr>
+        <w:t>Pointers in C</w:t>
+      </w:r>
+    </w:p>
+    <w:p>
+      <w:pPr>
+        <w:rPr>
+          <w:rFonts w:cstheme="minorHAnsi"/>
+          <w:color w:val="000000" w:themeColor="text1"/>
+          <w:spacing w:val="2"/>
+          <w:shd w:val="clear" w:color="auto" w:fill="F9F9F9"/>
+          <w:lang w:val="en-US"/>
+        </w:rPr>
+      </w:pPr>
+      <w:r>
+        <w:rPr>
+          <w:rFonts w:cstheme="minorHAnsi"/>
+          <w:color w:val="000000" w:themeColor="text1"/>
+          <w:spacing w:val="2"/>
+          <w:shd w:val="clear" w:color="auto" w:fill="F9F9F9"/>
+          <w:lang w:val="en-US"/>
+        </w:rPr>
+        <w:t>A pointer is simply a variable that contains a memory location</w:t>
+      </w:r>
+      <w:r>
+        <w:rPr>
+          <w:rFonts w:cstheme="minorHAnsi"/>
+          <w:color w:val="000000" w:themeColor="text1"/>
+          <w:spacing w:val="2"/>
+          <w:shd w:val="clear" w:color="auto" w:fill="F9F9F9"/>
+          <w:lang w:val="en-US"/>
+        </w:rPr>
+        <w:t>.</w:t>
+      </w:r>
+    </w:p>
+    <w:p>
+      <w:pPr>
+        <w:numPr>
+          <w:ilvl w:val="0"/>
+          <w:numId w:val="20"/>
+        </w:numPr>
+        <w:rPr>
+          <w:rFonts w:cstheme="minorHAnsi"/>
+          <w:color w:val="000000" w:themeColor="text1"/>
+          <w:spacing w:val="2"/>
+          <w:shd w:val="clear" w:color="auto" w:fill="F9F9F9"/>
+        </w:rPr>
+      </w:pPr>
+      <w:r>
+        <w:rPr>
+          <w:rFonts w:cstheme="minorHAnsi"/>
+          <w:color w:val="000000" w:themeColor="text1"/>
+          <w:spacing w:val="2"/>
+          <w:shd w:val="clear" w:color="auto" w:fill="F9F9F9"/>
+          <w:lang w:val="en-US"/>
+        </w:rPr>
+        <w:t xml:space="preserve">Variables are allocated at </w:t>
+      </w:r>
+      <w:r>
+        <w:rPr>
+          <w:rFonts w:cstheme="minorHAnsi"/>
+          <w:i/>
+          <w:iCs/>
+          <w:color w:val="000000" w:themeColor="text1"/>
+          <w:spacing w:val="2"/>
+          <w:shd w:val="clear" w:color="auto" w:fill="F9F9F9"/>
+          <w:lang w:val="en-US"/>
+        </w:rPr>
+        <w:t>addresses</w:t>
+      </w:r>
+      <w:r>
+        <w:rPr>
+          <w:rFonts w:cstheme="minorHAnsi"/>
+          <w:color w:val="000000" w:themeColor="text1"/>
+          <w:spacing w:val="2"/>
+          <w:shd w:val="clear" w:color="auto" w:fill="F9F9F9"/>
+          <w:lang w:val="en-US"/>
+        </w:rPr>
+        <w:t xml:space="preserve"> in </w:t>
+      </w:r>
+      <w:proofErr w:type="gramStart"/>
+      <w:r>
+        <w:rPr>
+          <w:rFonts w:cstheme="minorHAnsi"/>
+          <w:color w:val="000000" w:themeColor="text1"/>
+          <w:spacing w:val="2"/>
+          <w:shd w:val="clear" w:color="auto" w:fill="F9F9F9"/>
+          <w:lang w:val="en-US"/>
+        </w:rPr>
+        <w:t>computer</w:t>
+      </w:r>
+      <w:proofErr w:type="gramEnd"/>
+    </w:p>
+    <w:p>
+      <w:pPr>
+        <w:numPr>
+          <w:ilvl w:val="0"/>
+          <w:numId w:val="20"/>
+        </w:numPr>
+        <w:rPr>
+          <w:rFonts w:cstheme="minorHAnsi"/>
+          <w:color w:val="000000" w:themeColor="text1"/>
+          <w:spacing w:val="2"/>
+          <w:shd w:val="clear" w:color="auto" w:fill="F9F9F9"/>
+        </w:rPr>
+      </w:pPr>
+      <w:r>
+        <w:rPr>
+          <w:rFonts w:cstheme="minorHAnsi"/>
+          <w:color w:val="000000" w:themeColor="text1"/>
+          <w:spacing w:val="2"/>
+          <w:shd w:val="clear" w:color="auto" w:fill="F9F9F9"/>
+          <w:lang w:val="en-US"/>
+        </w:rPr>
+        <w:t xml:space="preserve">Name of the variable is a reference to that memory </w:t>
+      </w:r>
+      <w:proofErr w:type="gramStart"/>
+      <w:r>
+        <w:rPr>
+          <w:rFonts w:cstheme="minorHAnsi"/>
+          <w:color w:val="000000" w:themeColor="text1"/>
+          <w:spacing w:val="2"/>
+          <w:shd w:val="clear" w:color="auto" w:fill="F9F9F9"/>
+          <w:lang w:val="en-US"/>
+        </w:rPr>
+        <w:t>address</w:t>
+      </w:r>
+      <w:proofErr w:type="gramEnd"/>
+    </w:p>
+    <w:p>
+      <w:pPr>
+        <w:numPr>
+          <w:ilvl w:val="0"/>
+          <w:numId w:val="20"/>
+        </w:numPr>
+        <w:rPr>
+          <w:rFonts w:cstheme="minorHAnsi"/>
+          <w:color w:val="000000" w:themeColor="text1"/>
+          <w:spacing w:val="2"/>
+          <w:shd w:val="clear" w:color="auto" w:fill="F9F9F9"/>
+        </w:rPr>
+      </w:pPr>
+      <w:r>
+        <w:rPr>
+          <w:rFonts w:cstheme="minorHAnsi"/>
+          <w:color w:val="000000" w:themeColor="text1"/>
+          <w:spacing w:val="2"/>
+          <w:shd w:val="clear" w:color="auto" w:fill="F9F9F9"/>
+          <w:lang w:val="en-US"/>
+        </w:rPr>
+        <w:t xml:space="preserve">A pointer variable contains a representation of an address of </w:t>
+      </w:r>
+      <w:proofErr w:type="gramStart"/>
+      <w:r>
+        <w:rPr>
+          <w:rFonts w:cstheme="minorHAnsi"/>
+          <w:color w:val="000000" w:themeColor="text1"/>
+          <w:spacing w:val="2"/>
+          <w:shd w:val="clear" w:color="auto" w:fill="F9F9F9"/>
+          <w:lang w:val="en-US"/>
+        </w:rPr>
+        <w:t>another</w:t>
+      </w:r>
+      <w:proofErr w:type="gramEnd"/>
+    </w:p>
+    <w:p>
+      <w:pPr>
+        <w:numPr>
+          <w:ilvl w:val="0"/>
+          <w:numId w:val="20"/>
+        </w:numPr>
+        <w:rPr>
+          <w:rFonts w:cstheme="minorHAnsi"/>
+          <w:color w:val="000000" w:themeColor="text1"/>
+          <w:spacing w:val="2"/>
+          <w:shd w:val="clear" w:color="auto" w:fill="F9F9F9"/>
+        </w:rPr>
+      </w:pPr>
+      <w:r>
+        <w:rPr>
+          <w:rFonts w:cstheme="minorHAnsi"/>
+          <w:color w:val="000000" w:themeColor="text1"/>
+          <w:spacing w:val="2"/>
+          <w:shd w:val="clear" w:color="auto" w:fill="F9F9F9"/>
+          <w:lang w:val="en-US"/>
+        </w:rPr>
+        <w:t xml:space="preserve">The address (&amp;) operator can be used in front of any variable to get the location in memory of the </w:t>
+      </w:r>
+      <w:proofErr w:type="gramStart"/>
+      <w:r>
+        <w:rPr>
+          <w:rFonts w:cstheme="minorHAnsi"/>
+          <w:color w:val="000000" w:themeColor="text1"/>
+          <w:spacing w:val="2"/>
+          <w:shd w:val="clear" w:color="auto" w:fill="F9F9F9"/>
+          <w:lang w:val="en-US"/>
+        </w:rPr>
+        <w:t>variable</w:t>
+      </w:r>
+      <w:proofErr w:type="gramEnd"/>
+    </w:p>
+    <w:p>
+      <w:pPr>
+        <w:numPr>
+          <w:ilvl w:val="0"/>
+          <w:numId w:val="20"/>
+        </w:numPr>
+        <w:rPr>
+          <w:rFonts w:cstheme="minorHAnsi"/>
+          <w:color w:val="000000" w:themeColor="text1"/>
+          <w:spacing w:val="2"/>
+          <w:shd w:val="clear" w:color="auto" w:fill="F9F9F9"/>
+        </w:rPr>
+      </w:pPr>
+      <w:r>
+        <w:rPr>
+          <w:rFonts w:cstheme="minorHAnsi"/>
+          <w:color w:val="000000" w:themeColor="text1"/>
+          <w:spacing w:val="2"/>
+          <w:shd w:val="clear" w:color="auto" w:fill="F9F9F9"/>
+          <w:lang w:val="en-US"/>
+        </w:rPr>
+        <w:t xml:space="preserve">The indirection (*) operator can be used to refer to the </w:t>
+      </w:r>
+      <w:r>
+        <w:rPr>
+          <w:rFonts w:cstheme="minorHAnsi"/>
+          <w:i/>
+          <w:iCs/>
+          <w:color w:val="000000" w:themeColor="text1"/>
+          <w:spacing w:val="2"/>
+          <w:shd w:val="clear" w:color="auto" w:fill="F9F9F9"/>
+          <w:lang w:val="en-US"/>
+        </w:rPr>
+        <w:t>contents</w:t>
+      </w:r>
+      <w:r>
+        <w:rPr>
+          <w:rFonts w:cstheme="minorHAnsi"/>
+          <w:color w:val="000000" w:themeColor="text1"/>
+          <w:spacing w:val="2"/>
+          <w:shd w:val="clear" w:color="auto" w:fill="F9F9F9"/>
+          <w:lang w:val="en-US"/>
+        </w:rPr>
+        <w:t xml:space="preserve"> of the variable that the pointer points to</w:t>
+      </w:r>
+    </w:p>
+    <w:p>
+      <w:pPr>
+        <w:rPr>
+          <w:rFonts w:cstheme="minorHAnsi"/>
+          <w:color w:val="000000" w:themeColor="text1"/>
+          <w:spacing w:val="2"/>
+          <w:shd w:val="clear" w:color="auto" w:fill="F9F9F9"/>
+        </w:rPr>
+      </w:pPr>
+    </w:p>
+    <w:p>
+      <w:pPr>
+        <w:rPr>
+          <w:rFonts w:cstheme="minorHAnsi"/>
+          <w:color w:val="000000" w:themeColor="text1"/>
+          <w:spacing w:val="2"/>
+          <w:shd w:val="clear" w:color="auto" w:fill="F9F9F9"/>
+        </w:rPr>
+      </w:pPr>
+    </w:p>
+    <w:p>
+      <w:pPr>
+        <w:rPr>
+          <w:rFonts w:cstheme="minorHAnsi"/>
+          <w:color w:val="000000" w:themeColor="text1"/>
+          <w:spacing w:val="2"/>
+          <w:shd w:val="clear" w:color="auto" w:fill="F9F9F9"/>
+        </w:rPr>
+      </w:pPr>
+    </w:p>
+    <w:p>
+      <w:pPr>
+        <w:rPr>
+          <w:rFonts w:cstheme="minorHAnsi"/>
+          <w:color w:val="000000" w:themeColor="text1"/>
+        </w:rPr>
+      </w:pPr>
+    </w:p>
     <w:p>
       <w:pPr>
         <w:shd w:val="clear" w:color="auto" w:fill="FFFFFF"/>
@@ -5956,11 +7821,11 @@
         <w:pStyle w:val="HTMLPreformatted"/>
         <w:textAlignment w:val="baseline"/>
         <w:rPr>
-          <w:rFonts w:ascii="Nunito" w:hAnsi="Nunito"/>
-          <w:color w:val="273239"/>
-          <w:spacing w:val="2"/>
-          <w:sz w:val="26"/>
-          <w:szCs w:val="26"/>
+          <w:rFonts w:asciiTheme="minorHAnsi" w:hAnsiTheme="minorHAnsi" w:cstheme="minorHAnsi"/>
+          <w:color w:val="273239"/>
+          <w:spacing w:val="2"/>
+          <w:sz w:val="24"/>
+          <w:szCs w:val="24"/>
           <w:shd w:val="clear" w:color="auto" w:fill="FFFFFF"/>
         </w:rPr>
       </w:pPr>
@@ -5978,7 +7843,13 @@
         </w:rPr>
       </w:pPr>
     </w:p>
-    <w:p/>
+    <w:p>
+      <w:pPr>
+        <w:rPr>
+          <w:rFonts w:cstheme="minorHAnsi"/>
+        </w:rPr>
+      </w:pPr>
+    </w:p>
     <w:p>
       <w:pPr>
         <w:rPr>
@@ -6021,7 +7892,7 @@
         <w:pStyle w:val="HTMLPreformatted"/>
         <w:textAlignment w:val="baseline"/>
         <w:rPr>
-          <w:rFonts w:ascii="Consolas" w:hAnsi="Consolas" w:cs="Consolas"/>
+          <w:rFonts w:asciiTheme="minorHAnsi" w:hAnsiTheme="minorHAnsi" w:cstheme="minorHAnsi"/>
           <w:color w:val="273239"/>
           <w:spacing w:val="2"/>
           <w:sz w:val="24"/>
@@ -6047,7 +7918,7 @@
         <w:pStyle w:val="HTMLPreformatted"/>
         <w:textAlignment w:val="baseline"/>
         <w:rPr>
-          <w:rFonts w:ascii="Consolas" w:hAnsi="Consolas" w:cs="Consolas"/>
+          <w:rFonts w:asciiTheme="minorHAnsi" w:hAnsiTheme="minorHAnsi" w:cstheme="minorHAnsi"/>
           <w:color w:val="273239"/>
           <w:spacing w:val="2"/>
           <w:sz w:val="24"/>
@@ -6238,6 +8109,426 @@
 <file path=word/numbering.xml><?xml version="1.0" encoding="utf-8"?>
 <w:numbering xmlns:wpc="http://schemas.microsoft.com/office/word/2010/wordprocessingCanvas" xmlns:cx="http://schemas.microsoft.com/office/drawing/2014/chartex" xmlns:cx1="http://schemas.microsoft.com/office/drawing/2015/9/8/chartex" xmlns:cx2="http://schemas.microsoft.com/office/drawing/2015/10/21/chartex" xmlns:cx3="http://schemas.microsoft.com/office/drawing/2016/5/9/chartex" xmlns:cx4="http://schemas.microsoft.com/office/drawing/2016/5/10/chartex" xmlns:cx5="http://schemas.microsoft.com/office/drawing/2016/5/11/chartex" xmlns:cx6="http://schemas.microsoft.com/office/drawing/2016/5/12/chartex" xmlns:cx7="http://schemas.microsoft.com/office/drawing/2016/5/13/chartex" xmlns:cx8="http://schemas.microsoft.com/office/drawing/2016/5/14/chartex" xmlns:mc="http://schemas.openxmlformats.org/markup-compatibility/2006" xmlns:aink="http://schemas.microsoft.com/office/drawing/2016/ink" xmlns:am3d="http://schemas.microsoft.com/office/drawing/2017/model3d" xmlns:o="urn:schemas-microsoft-com:office:office" xmlns:oel="http://schemas.microsoft.com/office/2019/extlst" xmlns:r="http://schemas.openxmlformats.org/officeDocument/2006/relationships" xmlns:m="http://schemas.openxmlformats.org/officeDocument/2006/math" xmlns:v="urn:schemas-microsoft-com:vml" xmlns:wp14="http://schemas.microsoft.com/office/word/2010/wordprocessingDrawing" xmlns:wp="http://schemas.openxmlformats.org/drawingml/2006/wordprocessingDrawing" xmlns:w10="urn:schemas-microsoft-com:office:word" xmlns:w="http://schemas.openxmlformats.org/wordprocessingml/2006/main" xmlns:w14="http://schemas.microsoft.com/office/word/2010/wordml" xmlns:w15="http://schemas.microsoft.com/office/word/2012/wordml" xmlns:w16cex="http://schemas.microsoft.com/office/word/2018/wordml/cex" xmlns:w16cid="http://schemas.microsoft.com/office/word/2016/wordml/cid" xmlns:w16="http://schemas.microsoft.com/office/word/2018/wordml" xmlns:w16sdtdh="http://schemas.microsoft.com/office/word/2020/wordml/sdtdatahash" xmlns:w16se="http://schemas.microsoft.com/office/word/2015/wordml/symex" xmlns:wpg="http://schemas.microsoft.com/office/word/2010/wordprocessingGroup" xmlns:wpi="http://schemas.microsoft.com/office/word/2010/wordprocessingInk" xmlns:wne="http://schemas.microsoft.com/office/word/2006/wordml" xmlns:wps="http://schemas.microsoft.com/office/word/2010/wordprocessingShape" mc:Ignorable="w14 w15 w16se w16cid w16 w16cex w16sdtdh wp14">
   <w:abstractNum w:abstractNumId="0" w15:restartNumberingAfterBreak="0">
+    <w:nsid w:val="08C51A32"/>
+    <w:multiLevelType w:val="hybridMultilevel"/>
+    <w:tmpl w:val="6B1C9260"/>
+    <w:lvl w:ilvl="0" w:tplc="DB5E42EA">
+      <w:start w:val="1"/>
+      <w:numFmt w:val="bullet"/>
+      <w:lvlText w:val="•"/>
+      <w:lvlJc w:val="left"/>
+      <w:pPr>
+        <w:tabs>
+          <w:tab w:val="num" w:pos="720"/>
+        </w:tabs>
+        <w:ind w:left="720" w:hanging="360"/>
+      </w:pPr>
+      <w:rPr>
+        <w:rFonts w:ascii="Arial" w:hAnsi="Arial" w:hint="default"/>
+      </w:rPr>
+    </w:lvl>
+    <w:lvl w:ilvl="1" w:tplc="74A2EB88" w:tentative="1">
+      <w:start w:val="1"/>
+      <w:numFmt w:val="bullet"/>
+      <w:lvlText w:val="•"/>
+      <w:lvlJc w:val="left"/>
+      <w:pPr>
+        <w:tabs>
+          <w:tab w:val="num" w:pos="1440"/>
+        </w:tabs>
+        <w:ind w:left="1440" w:hanging="360"/>
+      </w:pPr>
+      <w:rPr>
+        <w:rFonts w:ascii="Arial" w:hAnsi="Arial" w:hint="default"/>
+      </w:rPr>
+    </w:lvl>
+    <w:lvl w:ilvl="2" w:tplc="5618587C" w:tentative="1">
+      <w:start w:val="1"/>
+      <w:numFmt w:val="bullet"/>
+      <w:lvlText w:val="•"/>
+      <w:lvlJc w:val="left"/>
+      <w:pPr>
+        <w:tabs>
+          <w:tab w:val="num" w:pos="2160"/>
+        </w:tabs>
+        <w:ind w:left="2160" w:hanging="360"/>
+      </w:pPr>
+      <w:rPr>
+        <w:rFonts w:ascii="Arial" w:hAnsi="Arial" w:hint="default"/>
+      </w:rPr>
+    </w:lvl>
+    <w:lvl w:ilvl="3" w:tplc="DEA2814E" w:tentative="1">
+      <w:start w:val="1"/>
+      <w:numFmt w:val="bullet"/>
+      <w:lvlText w:val="•"/>
+      <w:lvlJc w:val="left"/>
+      <w:pPr>
+        <w:tabs>
+          <w:tab w:val="num" w:pos="2880"/>
+        </w:tabs>
+        <w:ind w:left="2880" w:hanging="360"/>
+      </w:pPr>
+      <w:rPr>
+        <w:rFonts w:ascii="Arial" w:hAnsi="Arial" w:hint="default"/>
+      </w:rPr>
+    </w:lvl>
+    <w:lvl w:ilvl="4" w:tplc="EEB05C30" w:tentative="1">
+      <w:start w:val="1"/>
+      <w:numFmt w:val="bullet"/>
+      <w:lvlText w:val="•"/>
+      <w:lvlJc w:val="left"/>
+      <w:pPr>
+        <w:tabs>
+          <w:tab w:val="num" w:pos="3600"/>
+        </w:tabs>
+        <w:ind w:left="3600" w:hanging="360"/>
+      </w:pPr>
+      <w:rPr>
+        <w:rFonts w:ascii="Arial" w:hAnsi="Arial" w:hint="default"/>
+      </w:rPr>
+    </w:lvl>
+    <w:lvl w:ilvl="5" w:tplc="F60A71C4" w:tentative="1">
+      <w:start w:val="1"/>
+      <w:numFmt w:val="bullet"/>
+      <w:lvlText w:val="•"/>
+      <w:lvlJc w:val="left"/>
+      <w:pPr>
+        <w:tabs>
+          <w:tab w:val="num" w:pos="4320"/>
+        </w:tabs>
+        <w:ind w:left="4320" w:hanging="360"/>
+      </w:pPr>
+      <w:rPr>
+        <w:rFonts w:ascii="Arial" w:hAnsi="Arial" w:hint="default"/>
+      </w:rPr>
+    </w:lvl>
+    <w:lvl w:ilvl="6" w:tplc="EF2E81C8" w:tentative="1">
+      <w:start w:val="1"/>
+      <w:numFmt w:val="bullet"/>
+      <w:lvlText w:val="•"/>
+      <w:lvlJc w:val="left"/>
+      <w:pPr>
+        <w:tabs>
+          <w:tab w:val="num" w:pos="5040"/>
+        </w:tabs>
+        <w:ind w:left="5040" w:hanging="360"/>
+      </w:pPr>
+      <w:rPr>
+        <w:rFonts w:ascii="Arial" w:hAnsi="Arial" w:hint="default"/>
+      </w:rPr>
+    </w:lvl>
+    <w:lvl w:ilvl="7" w:tplc="448C26DC" w:tentative="1">
+      <w:start w:val="1"/>
+      <w:numFmt w:val="bullet"/>
+      <w:lvlText w:val="•"/>
+      <w:lvlJc w:val="left"/>
+      <w:pPr>
+        <w:tabs>
+          <w:tab w:val="num" w:pos="5760"/>
+        </w:tabs>
+        <w:ind w:left="5760" w:hanging="360"/>
+      </w:pPr>
+      <w:rPr>
+        <w:rFonts w:ascii="Arial" w:hAnsi="Arial" w:hint="default"/>
+      </w:rPr>
+    </w:lvl>
+    <w:lvl w:ilvl="8" w:tplc="3ECC9842" w:tentative="1">
+      <w:start w:val="1"/>
+      <w:numFmt w:val="bullet"/>
+      <w:lvlText w:val="•"/>
+      <w:lvlJc w:val="left"/>
+      <w:pPr>
+        <w:tabs>
+          <w:tab w:val="num" w:pos="6480"/>
+        </w:tabs>
+        <w:ind w:left="6480" w:hanging="360"/>
+      </w:pPr>
+      <w:rPr>
+        <w:rFonts w:ascii="Arial" w:hAnsi="Arial" w:hint="default"/>
+      </w:rPr>
+    </w:lvl>
+  </w:abstractNum>
+  <w:abstractNum w:abstractNumId="1" w15:restartNumberingAfterBreak="0">
+    <w:nsid w:val="18BB704A"/>
+    <w:multiLevelType w:val="hybridMultilevel"/>
+    <w:tmpl w:val="1D9AF41E"/>
+    <w:lvl w:ilvl="0" w:tplc="BF9073CC">
+      <w:start w:val="1"/>
+      <w:numFmt w:val="bullet"/>
+      <w:lvlText w:val="•"/>
+      <w:lvlJc w:val="left"/>
+      <w:pPr>
+        <w:tabs>
+          <w:tab w:val="num" w:pos="720"/>
+        </w:tabs>
+        <w:ind w:left="720" w:hanging="360"/>
+      </w:pPr>
+      <w:rPr>
+        <w:rFonts w:ascii="Arial" w:hAnsi="Arial" w:hint="default"/>
+      </w:rPr>
+    </w:lvl>
+    <w:lvl w:ilvl="1" w:tplc="B87AD846" w:tentative="1">
+      <w:start w:val="1"/>
+      <w:numFmt w:val="bullet"/>
+      <w:lvlText w:val="•"/>
+      <w:lvlJc w:val="left"/>
+      <w:pPr>
+        <w:tabs>
+          <w:tab w:val="num" w:pos="1440"/>
+        </w:tabs>
+        <w:ind w:left="1440" w:hanging="360"/>
+      </w:pPr>
+      <w:rPr>
+        <w:rFonts w:ascii="Arial" w:hAnsi="Arial" w:hint="default"/>
+      </w:rPr>
+    </w:lvl>
+    <w:lvl w:ilvl="2" w:tplc="80A4A434" w:tentative="1">
+      <w:start w:val="1"/>
+      <w:numFmt w:val="bullet"/>
+      <w:lvlText w:val="•"/>
+      <w:lvlJc w:val="left"/>
+      <w:pPr>
+        <w:tabs>
+          <w:tab w:val="num" w:pos="2160"/>
+        </w:tabs>
+        <w:ind w:left="2160" w:hanging="360"/>
+      </w:pPr>
+      <w:rPr>
+        <w:rFonts w:ascii="Arial" w:hAnsi="Arial" w:hint="default"/>
+      </w:rPr>
+    </w:lvl>
+    <w:lvl w:ilvl="3" w:tplc="04E0874A" w:tentative="1">
+      <w:start w:val="1"/>
+      <w:numFmt w:val="bullet"/>
+      <w:lvlText w:val="•"/>
+      <w:lvlJc w:val="left"/>
+      <w:pPr>
+        <w:tabs>
+          <w:tab w:val="num" w:pos="2880"/>
+        </w:tabs>
+        <w:ind w:left="2880" w:hanging="360"/>
+      </w:pPr>
+      <w:rPr>
+        <w:rFonts w:ascii="Arial" w:hAnsi="Arial" w:hint="default"/>
+      </w:rPr>
+    </w:lvl>
+    <w:lvl w:ilvl="4" w:tplc="8270A04C" w:tentative="1">
+      <w:start w:val="1"/>
+      <w:numFmt w:val="bullet"/>
+      <w:lvlText w:val="•"/>
+      <w:lvlJc w:val="left"/>
+      <w:pPr>
+        <w:tabs>
+          <w:tab w:val="num" w:pos="3600"/>
+        </w:tabs>
+        <w:ind w:left="3600" w:hanging="360"/>
+      </w:pPr>
+      <w:rPr>
+        <w:rFonts w:ascii="Arial" w:hAnsi="Arial" w:hint="default"/>
+      </w:rPr>
+    </w:lvl>
+    <w:lvl w:ilvl="5" w:tplc="EEB098BE" w:tentative="1">
+      <w:start w:val="1"/>
+      <w:numFmt w:val="bullet"/>
+      <w:lvlText w:val="•"/>
+      <w:lvlJc w:val="left"/>
+      <w:pPr>
+        <w:tabs>
+          <w:tab w:val="num" w:pos="4320"/>
+        </w:tabs>
+        <w:ind w:left="4320" w:hanging="360"/>
+      </w:pPr>
+      <w:rPr>
+        <w:rFonts w:ascii="Arial" w:hAnsi="Arial" w:hint="default"/>
+      </w:rPr>
+    </w:lvl>
+    <w:lvl w:ilvl="6" w:tplc="1E9E1B1C" w:tentative="1">
+      <w:start w:val="1"/>
+      <w:numFmt w:val="bullet"/>
+      <w:lvlText w:val="•"/>
+      <w:lvlJc w:val="left"/>
+      <w:pPr>
+        <w:tabs>
+          <w:tab w:val="num" w:pos="5040"/>
+        </w:tabs>
+        <w:ind w:left="5040" w:hanging="360"/>
+      </w:pPr>
+      <w:rPr>
+        <w:rFonts w:ascii="Arial" w:hAnsi="Arial" w:hint="default"/>
+      </w:rPr>
+    </w:lvl>
+    <w:lvl w:ilvl="7" w:tplc="8676C962" w:tentative="1">
+      <w:start w:val="1"/>
+      <w:numFmt w:val="bullet"/>
+      <w:lvlText w:val="•"/>
+      <w:lvlJc w:val="left"/>
+      <w:pPr>
+        <w:tabs>
+          <w:tab w:val="num" w:pos="5760"/>
+        </w:tabs>
+        <w:ind w:left="5760" w:hanging="360"/>
+      </w:pPr>
+      <w:rPr>
+        <w:rFonts w:ascii="Arial" w:hAnsi="Arial" w:hint="default"/>
+      </w:rPr>
+    </w:lvl>
+    <w:lvl w:ilvl="8" w:tplc="59F462EA" w:tentative="1">
+      <w:start w:val="1"/>
+      <w:numFmt w:val="bullet"/>
+      <w:lvlText w:val="•"/>
+      <w:lvlJc w:val="left"/>
+      <w:pPr>
+        <w:tabs>
+          <w:tab w:val="num" w:pos="6480"/>
+        </w:tabs>
+        <w:ind w:left="6480" w:hanging="360"/>
+      </w:pPr>
+      <w:rPr>
+        <w:rFonts w:ascii="Arial" w:hAnsi="Arial" w:hint="default"/>
+      </w:rPr>
+    </w:lvl>
+  </w:abstractNum>
+  <w:abstractNum w:abstractNumId="2" w15:restartNumberingAfterBreak="0">
+    <w:nsid w:val="20355700"/>
+    <w:multiLevelType w:val="hybridMultilevel"/>
+    <w:tmpl w:val="BD68CD7C"/>
+    <w:lvl w:ilvl="0" w:tplc="A8C0573A">
+      <w:start w:val="1"/>
+      <w:numFmt w:val="bullet"/>
+      <w:lvlText w:val="•"/>
+      <w:lvlJc w:val="left"/>
+      <w:pPr>
+        <w:tabs>
+          <w:tab w:val="num" w:pos="720"/>
+        </w:tabs>
+        <w:ind w:left="720" w:hanging="360"/>
+      </w:pPr>
+      <w:rPr>
+        <w:rFonts w:ascii="Arial" w:hAnsi="Arial" w:hint="default"/>
+      </w:rPr>
+    </w:lvl>
+    <w:lvl w:ilvl="1" w:tplc="CCA0A1D4">
+      <w:start w:val="161"/>
+      <w:numFmt w:val="bullet"/>
+      <w:lvlText w:val="–"/>
+      <w:lvlJc w:val="left"/>
+      <w:pPr>
+        <w:tabs>
+          <w:tab w:val="num" w:pos="1440"/>
+        </w:tabs>
+        <w:ind w:left="1440" w:hanging="360"/>
+      </w:pPr>
+      <w:rPr>
+        <w:rFonts w:ascii="Arial" w:hAnsi="Arial" w:hint="default"/>
+      </w:rPr>
+    </w:lvl>
+    <w:lvl w:ilvl="2" w:tplc="F1120842" w:tentative="1">
+      <w:start w:val="1"/>
+      <w:numFmt w:val="bullet"/>
+      <w:lvlText w:val="•"/>
+      <w:lvlJc w:val="left"/>
+      <w:pPr>
+        <w:tabs>
+          <w:tab w:val="num" w:pos="2160"/>
+        </w:tabs>
+        <w:ind w:left="2160" w:hanging="360"/>
+      </w:pPr>
+      <w:rPr>
+        <w:rFonts w:ascii="Arial" w:hAnsi="Arial" w:hint="default"/>
+      </w:rPr>
+    </w:lvl>
+    <w:lvl w:ilvl="3" w:tplc="41C22CA8" w:tentative="1">
+      <w:start w:val="1"/>
+      <w:numFmt w:val="bullet"/>
+      <w:lvlText w:val="•"/>
+      <w:lvlJc w:val="left"/>
+      <w:pPr>
+        <w:tabs>
+          <w:tab w:val="num" w:pos="2880"/>
+        </w:tabs>
+        <w:ind w:left="2880" w:hanging="360"/>
+      </w:pPr>
+      <w:rPr>
+        <w:rFonts w:ascii="Arial" w:hAnsi="Arial" w:hint="default"/>
+      </w:rPr>
+    </w:lvl>
+    <w:lvl w:ilvl="4" w:tplc="7FD0EFDA" w:tentative="1">
+      <w:start w:val="1"/>
+      <w:numFmt w:val="bullet"/>
+      <w:lvlText w:val="•"/>
+      <w:lvlJc w:val="left"/>
+      <w:pPr>
+        <w:tabs>
+          <w:tab w:val="num" w:pos="3600"/>
+        </w:tabs>
+        <w:ind w:left="3600" w:hanging="360"/>
+      </w:pPr>
+      <w:rPr>
+        <w:rFonts w:ascii="Arial" w:hAnsi="Arial" w:hint="default"/>
+      </w:rPr>
+    </w:lvl>
+    <w:lvl w:ilvl="5" w:tplc="09B2474C" w:tentative="1">
+      <w:start w:val="1"/>
+      <w:numFmt w:val="bullet"/>
+      <w:lvlText w:val="•"/>
+      <w:lvlJc w:val="left"/>
+      <w:pPr>
+        <w:tabs>
+          <w:tab w:val="num" w:pos="4320"/>
+        </w:tabs>
+        <w:ind w:left="4320" w:hanging="360"/>
+      </w:pPr>
+      <w:rPr>
+        <w:rFonts w:ascii="Arial" w:hAnsi="Arial" w:hint="default"/>
+      </w:rPr>
+    </w:lvl>
+    <w:lvl w:ilvl="6" w:tplc="8ED2BB2C" w:tentative="1">
+      <w:start w:val="1"/>
+      <w:numFmt w:val="bullet"/>
+      <w:lvlText w:val="•"/>
+      <w:lvlJc w:val="left"/>
+      <w:pPr>
+        <w:tabs>
+          <w:tab w:val="num" w:pos="5040"/>
+        </w:tabs>
+        <w:ind w:left="5040" w:hanging="360"/>
+      </w:pPr>
+      <w:rPr>
+        <w:rFonts w:ascii="Arial" w:hAnsi="Arial" w:hint="default"/>
+      </w:rPr>
+    </w:lvl>
+    <w:lvl w:ilvl="7" w:tplc="2C66BA84" w:tentative="1">
+      <w:start w:val="1"/>
+      <w:numFmt w:val="bullet"/>
+      <w:lvlText w:val="•"/>
+      <w:lvlJc w:val="left"/>
+      <w:pPr>
+        <w:tabs>
+          <w:tab w:val="num" w:pos="5760"/>
+        </w:tabs>
+        <w:ind w:left="5760" w:hanging="360"/>
+      </w:pPr>
+      <w:rPr>
+        <w:rFonts w:ascii="Arial" w:hAnsi="Arial" w:hint="default"/>
+      </w:rPr>
+    </w:lvl>
+    <w:lvl w:ilvl="8" w:tplc="095C6FA2" w:tentative="1">
+      <w:start w:val="1"/>
+      <w:numFmt w:val="bullet"/>
+      <w:lvlText w:val="•"/>
+      <w:lvlJc w:val="left"/>
+      <w:pPr>
+        <w:tabs>
+          <w:tab w:val="num" w:pos="6480"/>
+        </w:tabs>
+        <w:ind w:left="6480" w:hanging="360"/>
+      </w:pPr>
+      <w:rPr>
+        <w:rFonts w:ascii="Arial" w:hAnsi="Arial" w:hint="default"/>
+      </w:rPr>
+    </w:lvl>
+  </w:abstractNum>
+  <w:abstractNum w:abstractNumId="3" w15:restartNumberingAfterBreak="0">
     <w:nsid w:val="2B774014"/>
     <w:multiLevelType w:val="hybridMultilevel"/>
     <w:tmpl w:val="AE7C5094"/>
@@ -6326,7 +8617,147 @@
       </w:pPr>
     </w:lvl>
   </w:abstractNum>
-  <w:abstractNum w:abstractNumId="1" w15:restartNumberingAfterBreak="0">
+  <w:abstractNum w:abstractNumId="4" w15:restartNumberingAfterBreak="0">
+    <w:nsid w:val="2CB8471B"/>
+    <w:multiLevelType w:val="hybridMultilevel"/>
+    <w:tmpl w:val="1F36A650"/>
+    <w:lvl w:ilvl="0" w:tplc="E4B6C12C">
+      <w:start w:val="1"/>
+      <w:numFmt w:val="bullet"/>
+      <w:lvlText w:val="•"/>
+      <w:lvlJc w:val="left"/>
+      <w:pPr>
+        <w:tabs>
+          <w:tab w:val="num" w:pos="720"/>
+        </w:tabs>
+        <w:ind w:left="720" w:hanging="360"/>
+      </w:pPr>
+      <w:rPr>
+        <w:rFonts w:ascii="Arial" w:hAnsi="Arial" w:hint="default"/>
+      </w:rPr>
+    </w:lvl>
+    <w:lvl w:ilvl="1" w:tplc="29945D5A" w:tentative="1">
+      <w:start w:val="1"/>
+      <w:numFmt w:val="bullet"/>
+      <w:lvlText w:val="•"/>
+      <w:lvlJc w:val="left"/>
+      <w:pPr>
+        <w:tabs>
+          <w:tab w:val="num" w:pos="1440"/>
+        </w:tabs>
+        <w:ind w:left="1440" w:hanging="360"/>
+      </w:pPr>
+      <w:rPr>
+        <w:rFonts w:ascii="Arial" w:hAnsi="Arial" w:hint="default"/>
+      </w:rPr>
+    </w:lvl>
+    <w:lvl w:ilvl="2" w:tplc="C206EA88" w:tentative="1">
+      <w:start w:val="1"/>
+      <w:numFmt w:val="bullet"/>
+      <w:lvlText w:val="•"/>
+      <w:lvlJc w:val="left"/>
+      <w:pPr>
+        <w:tabs>
+          <w:tab w:val="num" w:pos="2160"/>
+        </w:tabs>
+        <w:ind w:left="2160" w:hanging="360"/>
+      </w:pPr>
+      <w:rPr>
+        <w:rFonts w:ascii="Arial" w:hAnsi="Arial" w:hint="default"/>
+      </w:rPr>
+    </w:lvl>
+    <w:lvl w:ilvl="3" w:tplc="0C403E4E" w:tentative="1">
+      <w:start w:val="1"/>
+      <w:numFmt w:val="bullet"/>
+      <w:lvlText w:val="•"/>
+      <w:lvlJc w:val="left"/>
+      <w:pPr>
+        <w:tabs>
+          <w:tab w:val="num" w:pos="2880"/>
+        </w:tabs>
+        <w:ind w:left="2880" w:hanging="360"/>
+      </w:pPr>
+      <w:rPr>
+        <w:rFonts w:ascii="Arial" w:hAnsi="Arial" w:hint="default"/>
+      </w:rPr>
+    </w:lvl>
+    <w:lvl w:ilvl="4" w:tplc="B53403B2" w:tentative="1">
+      <w:start w:val="1"/>
+      <w:numFmt w:val="bullet"/>
+      <w:lvlText w:val="•"/>
+      <w:lvlJc w:val="left"/>
+      <w:pPr>
+        <w:tabs>
+          <w:tab w:val="num" w:pos="3600"/>
+        </w:tabs>
+        <w:ind w:left="3600" w:hanging="360"/>
+      </w:pPr>
+      <w:rPr>
+        <w:rFonts w:ascii="Arial" w:hAnsi="Arial" w:hint="default"/>
+      </w:rPr>
+    </w:lvl>
+    <w:lvl w:ilvl="5" w:tplc="3A2AA9E0" w:tentative="1">
+      <w:start w:val="1"/>
+      <w:numFmt w:val="bullet"/>
+      <w:lvlText w:val="•"/>
+      <w:lvlJc w:val="left"/>
+      <w:pPr>
+        <w:tabs>
+          <w:tab w:val="num" w:pos="4320"/>
+        </w:tabs>
+        <w:ind w:left="4320" w:hanging="360"/>
+      </w:pPr>
+      <w:rPr>
+        <w:rFonts w:ascii="Arial" w:hAnsi="Arial" w:hint="default"/>
+      </w:rPr>
+    </w:lvl>
+    <w:lvl w:ilvl="6" w:tplc="8102AB34" w:tentative="1">
+      <w:start w:val="1"/>
+      <w:numFmt w:val="bullet"/>
+      <w:lvlText w:val="•"/>
+      <w:lvlJc w:val="left"/>
+      <w:pPr>
+        <w:tabs>
+          <w:tab w:val="num" w:pos="5040"/>
+        </w:tabs>
+        <w:ind w:left="5040" w:hanging="360"/>
+      </w:pPr>
+      <w:rPr>
+        <w:rFonts w:ascii="Arial" w:hAnsi="Arial" w:hint="default"/>
+      </w:rPr>
+    </w:lvl>
+    <w:lvl w:ilvl="7" w:tplc="8B3AC022" w:tentative="1">
+      <w:start w:val="1"/>
+      <w:numFmt w:val="bullet"/>
+      <w:lvlText w:val="•"/>
+      <w:lvlJc w:val="left"/>
+      <w:pPr>
+        <w:tabs>
+          <w:tab w:val="num" w:pos="5760"/>
+        </w:tabs>
+        <w:ind w:left="5760" w:hanging="360"/>
+      </w:pPr>
+      <w:rPr>
+        <w:rFonts w:ascii="Arial" w:hAnsi="Arial" w:hint="default"/>
+      </w:rPr>
+    </w:lvl>
+    <w:lvl w:ilvl="8" w:tplc="611AA886" w:tentative="1">
+      <w:start w:val="1"/>
+      <w:numFmt w:val="bullet"/>
+      <w:lvlText w:val="•"/>
+      <w:lvlJc w:val="left"/>
+      <w:pPr>
+        <w:tabs>
+          <w:tab w:val="num" w:pos="6480"/>
+        </w:tabs>
+        <w:ind w:left="6480" w:hanging="360"/>
+      </w:pPr>
+      <w:rPr>
+        <w:rFonts w:ascii="Arial" w:hAnsi="Arial" w:hint="default"/>
+      </w:rPr>
+    </w:lvl>
+  </w:abstractNum>
+  <w:abstractNum w:abstractNumId="5" w15:restartNumberingAfterBreak="0">
     <w:nsid w:val="2FA16E79"/>
     <w:multiLevelType w:val="multilevel"/>
     <w:tmpl w:val="DD6E4AD4"/>
@@ -6475,7 +8906,287 @@
       </w:rPr>
     </w:lvl>
   </w:abstractNum>
-  <w:abstractNum w:abstractNumId="2" w15:restartNumberingAfterBreak="0">
+  <w:abstractNum w:abstractNumId="6" w15:restartNumberingAfterBreak="0">
+    <w:nsid w:val="34607F35"/>
+    <w:multiLevelType w:val="hybridMultilevel"/>
+    <w:tmpl w:val="CA2ED71A"/>
+    <w:lvl w:ilvl="0" w:tplc="997E114E">
+      <w:start w:val="1"/>
+      <w:numFmt w:val="bullet"/>
+      <w:lvlText w:val="•"/>
+      <w:lvlJc w:val="left"/>
+      <w:pPr>
+        <w:tabs>
+          <w:tab w:val="num" w:pos="720"/>
+        </w:tabs>
+        <w:ind w:left="720" w:hanging="360"/>
+      </w:pPr>
+      <w:rPr>
+        <w:rFonts w:ascii="Arial" w:hAnsi="Arial" w:hint="default"/>
+      </w:rPr>
+    </w:lvl>
+    <w:lvl w:ilvl="1" w:tplc="39A28518">
+      <w:start w:val="161"/>
+      <w:numFmt w:val="bullet"/>
+      <w:lvlText w:val="–"/>
+      <w:lvlJc w:val="left"/>
+      <w:pPr>
+        <w:tabs>
+          <w:tab w:val="num" w:pos="1440"/>
+        </w:tabs>
+        <w:ind w:left="1440" w:hanging="360"/>
+      </w:pPr>
+      <w:rPr>
+        <w:rFonts w:ascii="Arial" w:hAnsi="Arial" w:hint="default"/>
+      </w:rPr>
+    </w:lvl>
+    <w:lvl w:ilvl="2" w:tplc="6ABAC86E" w:tentative="1">
+      <w:start w:val="1"/>
+      <w:numFmt w:val="bullet"/>
+      <w:lvlText w:val="•"/>
+      <w:lvlJc w:val="left"/>
+      <w:pPr>
+        <w:tabs>
+          <w:tab w:val="num" w:pos="2160"/>
+        </w:tabs>
+        <w:ind w:left="2160" w:hanging="360"/>
+      </w:pPr>
+      <w:rPr>
+        <w:rFonts w:ascii="Arial" w:hAnsi="Arial" w:hint="default"/>
+      </w:rPr>
+    </w:lvl>
+    <w:lvl w:ilvl="3" w:tplc="AA727672" w:tentative="1">
+      <w:start w:val="1"/>
+      <w:numFmt w:val="bullet"/>
+      <w:lvlText w:val="•"/>
+      <w:lvlJc w:val="left"/>
+      <w:pPr>
+        <w:tabs>
+          <w:tab w:val="num" w:pos="2880"/>
+        </w:tabs>
+        <w:ind w:left="2880" w:hanging="360"/>
+      </w:pPr>
+      <w:rPr>
+        <w:rFonts w:ascii="Arial" w:hAnsi="Arial" w:hint="default"/>
+      </w:rPr>
+    </w:lvl>
+    <w:lvl w:ilvl="4" w:tplc="586EF40A" w:tentative="1">
+      <w:start w:val="1"/>
+      <w:numFmt w:val="bullet"/>
+      <w:lvlText w:val="•"/>
+      <w:lvlJc w:val="left"/>
+      <w:pPr>
+        <w:tabs>
+          <w:tab w:val="num" w:pos="3600"/>
+        </w:tabs>
+        <w:ind w:left="3600" w:hanging="360"/>
+      </w:pPr>
+      <w:rPr>
+        <w:rFonts w:ascii="Arial" w:hAnsi="Arial" w:hint="default"/>
+      </w:rPr>
+    </w:lvl>
+    <w:lvl w:ilvl="5" w:tplc="B776B0E0" w:tentative="1">
+      <w:start w:val="1"/>
+      <w:numFmt w:val="bullet"/>
+      <w:lvlText w:val="•"/>
+      <w:lvlJc w:val="left"/>
+      <w:pPr>
+        <w:tabs>
+          <w:tab w:val="num" w:pos="4320"/>
+        </w:tabs>
+        <w:ind w:left="4320" w:hanging="360"/>
+      </w:pPr>
+      <w:rPr>
+        <w:rFonts w:ascii="Arial" w:hAnsi="Arial" w:hint="default"/>
+      </w:rPr>
+    </w:lvl>
+    <w:lvl w:ilvl="6" w:tplc="3634F3B8" w:tentative="1">
+      <w:start w:val="1"/>
+      <w:numFmt w:val="bullet"/>
+      <w:lvlText w:val="•"/>
+      <w:lvlJc w:val="left"/>
+      <w:pPr>
+        <w:tabs>
+          <w:tab w:val="num" w:pos="5040"/>
+        </w:tabs>
+        <w:ind w:left="5040" w:hanging="360"/>
+      </w:pPr>
+      <w:rPr>
+        <w:rFonts w:ascii="Arial" w:hAnsi="Arial" w:hint="default"/>
+      </w:rPr>
+    </w:lvl>
+    <w:lvl w:ilvl="7" w:tplc="9344068A" w:tentative="1">
+      <w:start w:val="1"/>
+      <w:numFmt w:val="bullet"/>
+      <w:lvlText w:val="•"/>
+      <w:lvlJc w:val="left"/>
+      <w:pPr>
+        <w:tabs>
+          <w:tab w:val="num" w:pos="5760"/>
+        </w:tabs>
+        <w:ind w:left="5760" w:hanging="360"/>
+      </w:pPr>
+      <w:rPr>
+        <w:rFonts w:ascii="Arial" w:hAnsi="Arial" w:hint="default"/>
+      </w:rPr>
+    </w:lvl>
+    <w:lvl w:ilvl="8" w:tplc="22100F22" w:tentative="1">
+      <w:start w:val="1"/>
+      <w:numFmt w:val="bullet"/>
+      <w:lvlText w:val="•"/>
+      <w:lvlJc w:val="left"/>
+      <w:pPr>
+        <w:tabs>
+          <w:tab w:val="num" w:pos="6480"/>
+        </w:tabs>
+        <w:ind w:left="6480" w:hanging="360"/>
+      </w:pPr>
+      <w:rPr>
+        <w:rFonts w:ascii="Arial" w:hAnsi="Arial" w:hint="default"/>
+      </w:rPr>
+    </w:lvl>
+  </w:abstractNum>
+  <w:abstractNum w:abstractNumId="7" w15:restartNumberingAfterBreak="0">
+    <w:nsid w:val="45994375"/>
+    <w:multiLevelType w:val="hybridMultilevel"/>
+    <w:tmpl w:val="50067F94"/>
+    <w:lvl w:ilvl="0" w:tplc="BD10AB10">
+      <w:start w:val="1"/>
+      <w:numFmt w:val="bullet"/>
+      <w:lvlText w:val="•"/>
+      <w:lvlJc w:val="left"/>
+      <w:pPr>
+        <w:tabs>
+          <w:tab w:val="num" w:pos="720"/>
+        </w:tabs>
+        <w:ind w:left="720" w:hanging="360"/>
+      </w:pPr>
+      <w:rPr>
+        <w:rFonts w:ascii="Arial" w:hAnsi="Arial" w:hint="default"/>
+      </w:rPr>
+    </w:lvl>
+    <w:lvl w:ilvl="1" w:tplc="17C65A94" w:tentative="1">
+      <w:start w:val="1"/>
+      <w:numFmt w:val="bullet"/>
+      <w:lvlText w:val="•"/>
+      <w:lvlJc w:val="left"/>
+      <w:pPr>
+        <w:tabs>
+          <w:tab w:val="num" w:pos="1440"/>
+        </w:tabs>
+        <w:ind w:left="1440" w:hanging="360"/>
+      </w:pPr>
+      <w:rPr>
+        <w:rFonts w:ascii="Arial" w:hAnsi="Arial" w:hint="default"/>
+      </w:rPr>
+    </w:lvl>
+    <w:lvl w:ilvl="2" w:tplc="472E225C" w:tentative="1">
+      <w:start w:val="1"/>
+      <w:numFmt w:val="bullet"/>
+      <w:lvlText w:val="•"/>
+      <w:lvlJc w:val="left"/>
+      <w:pPr>
+        <w:tabs>
+          <w:tab w:val="num" w:pos="2160"/>
+        </w:tabs>
+        <w:ind w:left="2160" w:hanging="360"/>
+      </w:pPr>
+      <w:rPr>
+        <w:rFonts w:ascii="Arial" w:hAnsi="Arial" w:hint="default"/>
+      </w:rPr>
+    </w:lvl>
+    <w:lvl w:ilvl="3" w:tplc="77B27B62" w:tentative="1">
+      <w:start w:val="1"/>
+      <w:numFmt w:val="bullet"/>
+      <w:lvlText w:val="•"/>
+      <w:lvlJc w:val="left"/>
+      <w:pPr>
+        <w:tabs>
+          <w:tab w:val="num" w:pos="2880"/>
+        </w:tabs>
+        <w:ind w:left="2880" w:hanging="360"/>
+      </w:pPr>
+      <w:rPr>
+        <w:rFonts w:ascii="Arial" w:hAnsi="Arial" w:hint="default"/>
+      </w:rPr>
+    </w:lvl>
+    <w:lvl w:ilvl="4" w:tplc="E828F9F2" w:tentative="1">
+      <w:start w:val="1"/>
+      <w:numFmt w:val="bullet"/>
+      <w:lvlText w:val="•"/>
+      <w:lvlJc w:val="left"/>
+      <w:pPr>
+        <w:tabs>
+          <w:tab w:val="num" w:pos="3600"/>
+        </w:tabs>
+        <w:ind w:left="3600" w:hanging="360"/>
+      </w:pPr>
+      <w:rPr>
+        <w:rFonts w:ascii="Arial" w:hAnsi="Arial" w:hint="default"/>
+      </w:rPr>
+    </w:lvl>
+    <w:lvl w:ilvl="5" w:tplc="7BEEC76E" w:tentative="1">
+      <w:start w:val="1"/>
+      <w:numFmt w:val="bullet"/>
+      <w:lvlText w:val="•"/>
+      <w:lvlJc w:val="left"/>
+      <w:pPr>
+        <w:tabs>
+          <w:tab w:val="num" w:pos="4320"/>
+        </w:tabs>
+        <w:ind w:left="4320" w:hanging="360"/>
+      </w:pPr>
+      <w:rPr>
+        <w:rFonts w:ascii="Arial" w:hAnsi="Arial" w:hint="default"/>
+      </w:rPr>
+    </w:lvl>
+    <w:lvl w:ilvl="6" w:tplc="63007810" w:tentative="1">
+      <w:start w:val="1"/>
+      <w:numFmt w:val="bullet"/>
+      <w:lvlText w:val="•"/>
+      <w:lvlJc w:val="left"/>
+      <w:pPr>
+        <w:tabs>
+          <w:tab w:val="num" w:pos="5040"/>
+        </w:tabs>
+        <w:ind w:left="5040" w:hanging="360"/>
+      </w:pPr>
+      <w:rPr>
+        <w:rFonts w:ascii="Arial" w:hAnsi="Arial" w:hint="default"/>
+      </w:rPr>
+    </w:lvl>
+    <w:lvl w:ilvl="7" w:tplc="81C020B8" w:tentative="1">
+      <w:start w:val="1"/>
+      <w:numFmt w:val="bullet"/>
+      <w:lvlText w:val="•"/>
+      <w:lvlJc w:val="left"/>
+      <w:pPr>
+        <w:tabs>
+          <w:tab w:val="num" w:pos="5760"/>
+        </w:tabs>
+        <w:ind w:left="5760" w:hanging="360"/>
+      </w:pPr>
+      <w:rPr>
+        <w:rFonts w:ascii="Arial" w:hAnsi="Arial" w:hint="default"/>
+      </w:rPr>
+    </w:lvl>
+    <w:lvl w:ilvl="8" w:tplc="9196ABA8" w:tentative="1">
+      <w:start w:val="1"/>
+      <w:numFmt w:val="bullet"/>
+      <w:lvlText w:val="•"/>
+      <w:lvlJc w:val="left"/>
+      <w:pPr>
+        <w:tabs>
+          <w:tab w:val="num" w:pos="6480"/>
+        </w:tabs>
+        <w:ind w:left="6480" w:hanging="360"/>
+      </w:pPr>
+      <w:rPr>
+        <w:rFonts w:ascii="Arial" w:hAnsi="Arial" w:hint="default"/>
+      </w:rPr>
+    </w:lvl>
+  </w:abstractNum>
+  <w:abstractNum w:abstractNumId="8" w15:restartNumberingAfterBreak="0">
     <w:nsid w:val="50E11749"/>
     <w:multiLevelType w:val="multilevel"/>
     <w:tmpl w:val="2772C778"/>
@@ -6588,7 +9299,7 @@
       </w:pPr>
     </w:lvl>
   </w:abstractNum>
-  <w:abstractNum w:abstractNumId="3" w15:restartNumberingAfterBreak="0">
+  <w:abstractNum w:abstractNumId="9" w15:restartNumberingAfterBreak="0">
     <w:nsid w:val="5B3B2F8A"/>
     <w:multiLevelType w:val="multilevel"/>
     <w:tmpl w:val="EF8C64C0"/>
@@ -6701,71 +9412,375 @@
       </w:pPr>
     </w:lvl>
   </w:abstractNum>
+  <w:abstractNum w:abstractNumId="10" w15:restartNumberingAfterBreak="0">
+    <w:nsid w:val="64FF4B31"/>
+    <w:multiLevelType w:val="hybridMultilevel"/>
+    <w:tmpl w:val="C228E9AC"/>
+    <w:lvl w:ilvl="0" w:tplc="0B2CEB14">
+      <w:start w:val="1"/>
+      <w:numFmt w:val="bullet"/>
+      <w:lvlText w:val="•"/>
+      <w:lvlJc w:val="left"/>
+      <w:pPr>
+        <w:tabs>
+          <w:tab w:val="num" w:pos="720"/>
+        </w:tabs>
+        <w:ind w:left="720" w:hanging="360"/>
+      </w:pPr>
+      <w:rPr>
+        <w:rFonts w:ascii="Arial" w:hAnsi="Arial" w:hint="default"/>
+      </w:rPr>
+    </w:lvl>
+    <w:lvl w:ilvl="1" w:tplc="F3361204" w:tentative="1">
+      <w:start w:val="1"/>
+      <w:numFmt w:val="bullet"/>
+      <w:lvlText w:val="•"/>
+      <w:lvlJc w:val="left"/>
+      <w:pPr>
+        <w:tabs>
+          <w:tab w:val="num" w:pos="1440"/>
+        </w:tabs>
+        <w:ind w:left="1440" w:hanging="360"/>
+      </w:pPr>
+      <w:rPr>
+        <w:rFonts w:ascii="Arial" w:hAnsi="Arial" w:hint="default"/>
+      </w:rPr>
+    </w:lvl>
+    <w:lvl w:ilvl="2" w:tplc="60285DA4" w:tentative="1">
+      <w:start w:val="1"/>
+      <w:numFmt w:val="bullet"/>
+      <w:lvlText w:val="•"/>
+      <w:lvlJc w:val="left"/>
+      <w:pPr>
+        <w:tabs>
+          <w:tab w:val="num" w:pos="2160"/>
+        </w:tabs>
+        <w:ind w:left="2160" w:hanging="360"/>
+      </w:pPr>
+      <w:rPr>
+        <w:rFonts w:ascii="Arial" w:hAnsi="Arial" w:hint="default"/>
+      </w:rPr>
+    </w:lvl>
+    <w:lvl w:ilvl="3" w:tplc="DFBA91C0" w:tentative="1">
+      <w:start w:val="1"/>
+      <w:numFmt w:val="bullet"/>
+      <w:lvlText w:val="•"/>
+      <w:lvlJc w:val="left"/>
+      <w:pPr>
+        <w:tabs>
+          <w:tab w:val="num" w:pos="2880"/>
+        </w:tabs>
+        <w:ind w:left="2880" w:hanging="360"/>
+      </w:pPr>
+      <w:rPr>
+        <w:rFonts w:ascii="Arial" w:hAnsi="Arial" w:hint="default"/>
+      </w:rPr>
+    </w:lvl>
+    <w:lvl w:ilvl="4" w:tplc="1234BC46" w:tentative="1">
+      <w:start w:val="1"/>
+      <w:numFmt w:val="bullet"/>
+      <w:lvlText w:val="•"/>
+      <w:lvlJc w:val="left"/>
+      <w:pPr>
+        <w:tabs>
+          <w:tab w:val="num" w:pos="3600"/>
+        </w:tabs>
+        <w:ind w:left="3600" w:hanging="360"/>
+      </w:pPr>
+      <w:rPr>
+        <w:rFonts w:ascii="Arial" w:hAnsi="Arial" w:hint="default"/>
+      </w:rPr>
+    </w:lvl>
+    <w:lvl w:ilvl="5" w:tplc="6F547768" w:tentative="1">
+      <w:start w:val="1"/>
+      <w:numFmt w:val="bullet"/>
+      <w:lvlText w:val="•"/>
+      <w:lvlJc w:val="left"/>
+      <w:pPr>
+        <w:tabs>
+          <w:tab w:val="num" w:pos="4320"/>
+        </w:tabs>
+        <w:ind w:left="4320" w:hanging="360"/>
+      </w:pPr>
+      <w:rPr>
+        <w:rFonts w:ascii="Arial" w:hAnsi="Arial" w:hint="default"/>
+      </w:rPr>
+    </w:lvl>
+    <w:lvl w:ilvl="6" w:tplc="71E6E676" w:tentative="1">
+      <w:start w:val="1"/>
+      <w:numFmt w:val="bullet"/>
+      <w:lvlText w:val="•"/>
+      <w:lvlJc w:val="left"/>
+      <w:pPr>
+        <w:tabs>
+          <w:tab w:val="num" w:pos="5040"/>
+        </w:tabs>
+        <w:ind w:left="5040" w:hanging="360"/>
+      </w:pPr>
+      <w:rPr>
+        <w:rFonts w:ascii="Arial" w:hAnsi="Arial" w:hint="default"/>
+      </w:rPr>
+    </w:lvl>
+    <w:lvl w:ilvl="7" w:tplc="E1B4668C" w:tentative="1">
+      <w:start w:val="1"/>
+      <w:numFmt w:val="bullet"/>
+      <w:lvlText w:val="•"/>
+      <w:lvlJc w:val="left"/>
+      <w:pPr>
+        <w:tabs>
+          <w:tab w:val="num" w:pos="5760"/>
+        </w:tabs>
+        <w:ind w:left="5760" w:hanging="360"/>
+      </w:pPr>
+      <w:rPr>
+        <w:rFonts w:ascii="Arial" w:hAnsi="Arial" w:hint="default"/>
+      </w:rPr>
+    </w:lvl>
+    <w:lvl w:ilvl="8" w:tplc="80EC460A" w:tentative="1">
+      <w:start w:val="1"/>
+      <w:numFmt w:val="bullet"/>
+      <w:lvlText w:val="•"/>
+      <w:lvlJc w:val="left"/>
+      <w:pPr>
+        <w:tabs>
+          <w:tab w:val="num" w:pos="6480"/>
+        </w:tabs>
+        <w:ind w:left="6480" w:hanging="360"/>
+      </w:pPr>
+      <w:rPr>
+        <w:rFonts w:ascii="Arial" w:hAnsi="Arial" w:hint="default"/>
+      </w:rPr>
+    </w:lvl>
+  </w:abstractNum>
+  <w:abstractNum w:abstractNumId="11" w15:restartNumberingAfterBreak="0">
+    <w:nsid w:val="78E24653"/>
+    <w:multiLevelType w:val="hybridMultilevel"/>
+    <w:tmpl w:val="4092727E"/>
+    <w:lvl w:ilvl="0" w:tplc="B4D62906">
+      <w:start w:val="1"/>
+      <w:numFmt w:val="bullet"/>
+      <w:lvlText w:val="•"/>
+      <w:lvlJc w:val="left"/>
+      <w:pPr>
+        <w:tabs>
+          <w:tab w:val="num" w:pos="720"/>
+        </w:tabs>
+        <w:ind w:left="720" w:hanging="360"/>
+      </w:pPr>
+      <w:rPr>
+        <w:rFonts w:ascii="Arial" w:hAnsi="Arial" w:hint="default"/>
+      </w:rPr>
+    </w:lvl>
+    <w:lvl w:ilvl="1" w:tplc="57EC61EA" w:tentative="1">
+      <w:start w:val="1"/>
+      <w:numFmt w:val="bullet"/>
+      <w:lvlText w:val="•"/>
+      <w:lvlJc w:val="left"/>
+      <w:pPr>
+        <w:tabs>
+          <w:tab w:val="num" w:pos="1440"/>
+        </w:tabs>
+        <w:ind w:left="1440" w:hanging="360"/>
+      </w:pPr>
+      <w:rPr>
+        <w:rFonts w:ascii="Arial" w:hAnsi="Arial" w:hint="default"/>
+      </w:rPr>
+    </w:lvl>
+    <w:lvl w:ilvl="2" w:tplc="CB2000A0" w:tentative="1">
+      <w:start w:val="1"/>
+      <w:numFmt w:val="bullet"/>
+      <w:lvlText w:val="•"/>
+      <w:lvlJc w:val="left"/>
+      <w:pPr>
+        <w:tabs>
+          <w:tab w:val="num" w:pos="2160"/>
+        </w:tabs>
+        <w:ind w:left="2160" w:hanging="360"/>
+      </w:pPr>
+      <w:rPr>
+        <w:rFonts w:ascii="Arial" w:hAnsi="Arial" w:hint="default"/>
+      </w:rPr>
+    </w:lvl>
+    <w:lvl w:ilvl="3" w:tplc="4D38ED30" w:tentative="1">
+      <w:start w:val="1"/>
+      <w:numFmt w:val="bullet"/>
+      <w:lvlText w:val="•"/>
+      <w:lvlJc w:val="left"/>
+      <w:pPr>
+        <w:tabs>
+          <w:tab w:val="num" w:pos="2880"/>
+        </w:tabs>
+        <w:ind w:left="2880" w:hanging="360"/>
+      </w:pPr>
+      <w:rPr>
+        <w:rFonts w:ascii="Arial" w:hAnsi="Arial" w:hint="default"/>
+      </w:rPr>
+    </w:lvl>
+    <w:lvl w:ilvl="4" w:tplc="011250B8" w:tentative="1">
+      <w:start w:val="1"/>
+      <w:numFmt w:val="bullet"/>
+      <w:lvlText w:val="•"/>
+      <w:lvlJc w:val="left"/>
+      <w:pPr>
+        <w:tabs>
+          <w:tab w:val="num" w:pos="3600"/>
+        </w:tabs>
+        <w:ind w:left="3600" w:hanging="360"/>
+      </w:pPr>
+      <w:rPr>
+        <w:rFonts w:ascii="Arial" w:hAnsi="Arial" w:hint="default"/>
+      </w:rPr>
+    </w:lvl>
+    <w:lvl w:ilvl="5" w:tplc="3BD48AE0" w:tentative="1">
+      <w:start w:val="1"/>
+      <w:numFmt w:val="bullet"/>
+      <w:lvlText w:val="•"/>
+      <w:lvlJc w:val="left"/>
+      <w:pPr>
+        <w:tabs>
+          <w:tab w:val="num" w:pos="4320"/>
+        </w:tabs>
+        <w:ind w:left="4320" w:hanging="360"/>
+      </w:pPr>
+      <w:rPr>
+        <w:rFonts w:ascii="Arial" w:hAnsi="Arial" w:hint="default"/>
+      </w:rPr>
+    </w:lvl>
+    <w:lvl w:ilvl="6" w:tplc="3FA2B750" w:tentative="1">
+      <w:start w:val="1"/>
+      <w:numFmt w:val="bullet"/>
+      <w:lvlText w:val="•"/>
+      <w:lvlJc w:val="left"/>
+      <w:pPr>
+        <w:tabs>
+          <w:tab w:val="num" w:pos="5040"/>
+        </w:tabs>
+        <w:ind w:left="5040" w:hanging="360"/>
+      </w:pPr>
+      <w:rPr>
+        <w:rFonts w:ascii="Arial" w:hAnsi="Arial" w:hint="default"/>
+      </w:rPr>
+    </w:lvl>
+    <w:lvl w:ilvl="7" w:tplc="12941618" w:tentative="1">
+      <w:start w:val="1"/>
+      <w:numFmt w:val="bullet"/>
+      <w:lvlText w:val="•"/>
+      <w:lvlJc w:val="left"/>
+      <w:pPr>
+        <w:tabs>
+          <w:tab w:val="num" w:pos="5760"/>
+        </w:tabs>
+        <w:ind w:left="5760" w:hanging="360"/>
+      </w:pPr>
+      <w:rPr>
+        <w:rFonts w:ascii="Arial" w:hAnsi="Arial" w:hint="default"/>
+      </w:rPr>
+    </w:lvl>
+    <w:lvl w:ilvl="8" w:tplc="E8D28302" w:tentative="1">
+      <w:start w:val="1"/>
+      <w:numFmt w:val="bullet"/>
+      <w:lvlText w:val="•"/>
+      <w:lvlJc w:val="left"/>
+      <w:pPr>
+        <w:tabs>
+          <w:tab w:val="num" w:pos="6480"/>
+        </w:tabs>
+        <w:ind w:left="6480" w:hanging="360"/>
+      </w:pPr>
+      <w:rPr>
+        <w:rFonts w:ascii="Arial" w:hAnsi="Arial" w:hint="default"/>
+      </w:rPr>
+    </w:lvl>
+  </w:abstractNum>
   <w:num w:numId="1" w16cid:durableId="1469711544">
-    <w:abstractNumId w:val="1"/>
+    <w:abstractNumId w:val="5"/>
     <w:lvlOverride w:ilvl="0">
       <w:startOverride w:val="1"/>
     </w:lvlOverride>
   </w:num>
   <w:num w:numId="2" w16cid:durableId="1330210852">
-    <w:abstractNumId w:val="1"/>
+    <w:abstractNumId w:val="5"/>
     <w:lvlOverride w:ilvl="0">
       <w:startOverride w:val="2"/>
     </w:lvlOverride>
   </w:num>
   <w:num w:numId="3" w16cid:durableId="1399936062">
-    <w:abstractNumId w:val="1"/>
+    <w:abstractNumId w:val="5"/>
     <w:lvlOverride w:ilvl="0">
       <w:startOverride w:val="3"/>
     </w:lvlOverride>
   </w:num>
   <w:num w:numId="4" w16cid:durableId="1927960761">
-    <w:abstractNumId w:val="1"/>
+    <w:abstractNumId w:val="5"/>
     <w:lvlOverride w:ilvl="0">
       <w:startOverride w:val="4"/>
     </w:lvlOverride>
   </w:num>
   <w:num w:numId="5" w16cid:durableId="1858038725">
-    <w:abstractNumId w:val="2"/>
+    <w:abstractNumId w:val="8"/>
   </w:num>
   <w:num w:numId="6" w16cid:durableId="248972163">
-    <w:abstractNumId w:val="0"/>
+    <w:abstractNumId w:val="3"/>
   </w:num>
   <w:num w:numId="7" w16cid:durableId="10690008">
-    <w:abstractNumId w:val="3"/>
+    <w:abstractNumId w:val="9"/>
     <w:lvlOverride w:ilvl="0">
       <w:startOverride w:val="1"/>
     </w:lvlOverride>
   </w:num>
   <w:num w:numId="8" w16cid:durableId="1555044675">
-    <w:abstractNumId w:val="3"/>
+    <w:abstractNumId w:val="9"/>
     <w:lvlOverride w:ilvl="0">
       <w:startOverride w:val="2"/>
     </w:lvlOverride>
   </w:num>
   <w:num w:numId="9" w16cid:durableId="691149858">
-    <w:abstractNumId w:val="3"/>
+    <w:abstractNumId w:val="9"/>
     <w:lvlOverride w:ilvl="0">
       <w:startOverride w:val="3"/>
     </w:lvlOverride>
   </w:num>
   <w:num w:numId="10" w16cid:durableId="1011493361">
-    <w:abstractNumId w:val="3"/>
+    <w:abstractNumId w:val="9"/>
     <w:lvlOverride w:ilvl="0">
       <w:startOverride w:val="4"/>
     </w:lvlOverride>
   </w:num>
   <w:num w:numId="11" w16cid:durableId="1473281228">
-    <w:abstractNumId w:val="3"/>
+    <w:abstractNumId w:val="9"/>
     <w:lvlOverride w:ilvl="0">
       <w:startOverride w:val="5"/>
     </w:lvlOverride>
   </w:num>
   <w:num w:numId="12" w16cid:durableId="749350375">
-    <w:abstractNumId w:val="3"/>
+    <w:abstractNumId w:val="9"/>
     <w:lvlOverride w:ilvl="0">
       <w:startOverride w:val="6"/>
     </w:lvlOverride>
+  </w:num>
+  <w:num w:numId="13" w16cid:durableId="153644238">
+    <w:abstractNumId w:val="6"/>
+  </w:num>
+  <w:num w:numId="14" w16cid:durableId="394162692">
+    <w:abstractNumId w:val="2"/>
+  </w:num>
+  <w:num w:numId="15" w16cid:durableId="1084376591">
+    <w:abstractNumId w:val="0"/>
+  </w:num>
+  <w:num w:numId="16" w16cid:durableId="929242225">
+    <w:abstractNumId w:val="11"/>
+  </w:num>
+  <w:num w:numId="17" w16cid:durableId="1043022482">
+    <w:abstractNumId w:val="10"/>
+  </w:num>
+  <w:num w:numId="18" w16cid:durableId="2123912774">
+    <w:abstractNumId w:val="7"/>
+  </w:num>
+  <w:num w:numId="19" w16cid:durableId="1183012677">
+    <w:abstractNumId w:val="4"/>
+  </w:num>
+  <w:num w:numId="20" w16cid:durableId="602225322">
+    <w:abstractNumId w:val="1"/>
   </w:num>
 </w:numbering>
 </file>
@@ -7233,7 +10248,6 @@
   <w:style w:type="character" w:default="1" w:styleId="DefaultParagraphFont">
     <w:name w:val="Default Paragraph Font"/>
     <w:uiPriority w:val="1"/>
-    <w:semiHidden/>
     <w:unhideWhenUsed/>
   </w:style>
   <w:style w:type="table" w:default="1" w:styleId="TableNormal">

</xml_diff>